<commit_message>
All problems done, R file
Did a R file because the doc, docx was not allowing me to commit to
master
</commit_message>
<xml_diff>
--- a/assignment1_r.docx
+++ b/assignment1_r.docx
@@ -1,6 +1,6 @@
 
 <file path=word/document.xml><?xml version="1.0" encoding="utf-8"?>
-<w:document xmlns:wpc="http://schemas.microsoft.com/office/word/2010/wordprocessingCanvas" xmlns:mc="http://schemas.openxmlformats.org/markup-compatibility/2006" xmlns:o="urn:schemas-microsoft-com:office:office" xmlns:r="http://schemas.openxmlformats.org/officeDocument/2006/relationships" xmlns:m="http://schemas.openxmlformats.org/officeDocument/2006/math" xmlns:v="urn:schemas-microsoft-com:vml" xmlns:wp14="http://schemas.microsoft.com/office/word/2010/wordprocessingDrawing" xmlns:wp="http://schemas.openxmlformats.org/drawingml/2006/wordprocessingDrawing" xmlns:w10="urn:schemas-microsoft-com:office:word" xmlns:w="http://schemas.openxmlformats.org/wordprocessingml/2006/main" xmlns:w14="http://schemas.microsoft.com/office/word/2010/wordml" xmlns:w15="http://schemas.microsoft.com/office/word/2012/wordml" xmlns:wpg="http://schemas.microsoft.com/office/word/2010/wordprocessingGroup" xmlns:wpi="http://schemas.microsoft.com/office/word/2010/wordprocessingInk" xmlns:wne="http://schemas.microsoft.com/office/word/2006/wordml" xmlns:wps="http://schemas.microsoft.com/office/word/2010/wordprocessingShape" mc:Ignorable="w14 w15 wp14">
+<w:document xmlns:wpc="http://schemas.microsoft.com/office/word/2010/wordprocessingCanvas" xmlns:cx="http://schemas.microsoft.com/office/drawing/2014/chartex" xmlns:cx1="http://schemas.microsoft.com/office/drawing/2015/9/8/chartex" xmlns:cx2="http://schemas.microsoft.com/office/drawing/2015/10/21/chartex" xmlns:mc="http://schemas.openxmlformats.org/markup-compatibility/2006" xmlns:o="urn:schemas-microsoft-com:office:office" xmlns:r="http://schemas.openxmlformats.org/officeDocument/2006/relationships" xmlns:m="http://schemas.openxmlformats.org/officeDocument/2006/math" xmlns:v="urn:schemas-microsoft-com:vml" xmlns:wp14="http://schemas.microsoft.com/office/word/2010/wordprocessingDrawing" xmlns:wp="http://schemas.openxmlformats.org/drawingml/2006/wordprocessingDrawing" xmlns:w10="urn:schemas-microsoft-com:office:word" xmlns:w="http://schemas.openxmlformats.org/wordprocessingml/2006/main" xmlns:w14="http://schemas.microsoft.com/office/word/2010/wordml" xmlns:w15="http://schemas.microsoft.com/office/word/2012/wordml" xmlns:w16se="http://schemas.microsoft.com/office/word/2015/wordml/symex" xmlns:wpg="http://schemas.microsoft.com/office/word/2010/wordprocessingGroup" xmlns:wpi="http://schemas.microsoft.com/office/word/2010/wordprocessingInk" xmlns:wne="http://schemas.microsoft.com/office/word/2006/wordml" xmlns:wps="http://schemas.microsoft.com/office/word/2010/wordprocessingShape" mc:Ignorable="w14 w15 w16se wp14">
   <w:body>
     <w:p>
       <w:pPr>
@@ -98,23 +98,7 @@
           <w:rFonts w:ascii="Calibri" w:eastAsia="Times New Roman" w:hAnsi="Calibri" w:cs="Times New Roman"/>
           <w:color w:val="000000"/>
         </w:rPr>
-        <w:t xml:space="preserve"> (and your written response, for part 1.8) into </w:t>
-      </w:r>
-      <w:proofErr w:type="gramStart"/>
-      <w:r>
-        <w:rPr>
-          <w:rFonts w:ascii="Calibri" w:eastAsia="Times New Roman" w:hAnsi="Calibri" w:cs="Times New Roman"/>
-          <w:color w:val="000000"/>
-        </w:rPr>
-        <w:t>a</w:t>
-      </w:r>
-      <w:proofErr w:type="gramEnd"/>
-      <w:r>
-        <w:rPr>
-          <w:rFonts w:ascii="Calibri" w:eastAsia="Times New Roman" w:hAnsi="Calibri" w:cs="Times New Roman"/>
-          <w:color w:val="000000"/>
-        </w:rPr>
-        <w:t xml:space="preserve"> .r, .txt, .doc,</w:t>
+        <w:t xml:space="preserve"> (and your written response, for part 1.8) into a .r, .txt, .doc,</w:t>
       </w:r>
       <w:r>
         <w:rPr>
@@ -128,33 +112,15 @@
           <w:rFonts w:ascii="Calibri" w:eastAsia="Times New Roman" w:hAnsi="Calibri" w:cs="Times New Roman"/>
           <w:color w:val="000000"/>
         </w:rPr>
-        <w:t>.</w:t>
-      </w:r>
-      <w:proofErr w:type="spellStart"/>
-      <w:r>
-        <w:rPr>
-          <w:rFonts w:ascii="Calibri" w:eastAsia="Times New Roman" w:hAnsi="Calibri" w:cs="Times New Roman"/>
-          <w:color w:val="000000"/>
-        </w:rPr>
-        <w:t>docx</w:t>
-      </w:r>
-      <w:proofErr w:type="spellEnd"/>
-      <w:r>
-        <w:rPr>
-          <w:rFonts w:ascii="Calibri" w:eastAsia="Times New Roman" w:hAnsi="Calibri" w:cs="Times New Roman"/>
-          <w:color w:val="000000"/>
-        </w:rPr>
-        <w:t>, or .</w:t>
-      </w:r>
-      <w:proofErr w:type="spellStart"/>
-      <w:r>
-        <w:rPr>
-          <w:rFonts w:ascii="Calibri" w:eastAsia="Times New Roman" w:hAnsi="Calibri" w:cs="Times New Roman"/>
-          <w:color w:val="000000"/>
-        </w:rPr>
-        <w:t>rmd</w:t>
-      </w:r>
-      <w:proofErr w:type="spellEnd"/>
+        <w:t>.docx</w:t>
+      </w:r>
+      <w:r>
+        <w:rPr>
+          <w:rFonts w:ascii="Calibri" w:eastAsia="Times New Roman" w:hAnsi="Calibri" w:cs="Times New Roman"/>
+          <w:color w:val="000000"/>
+        </w:rPr>
+        <w:t>, or .rmd</w:t>
+      </w:r>
       <w:r>
         <w:rPr>
           <w:rFonts w:ascii="Calibri" w:eastAsia="Times New Roman" w:hAnsi="Calibri" w:cs="Times New Roman"/>
@@ -165,29 +131,275 @@
     </w:p>
     <w:p>
       <w:pPr>
+        <w:pStyle w:val="ListParagraph"/>
+        <w:numPr>
+          <w:ilvl w:val="0"/>
+          <w:numId w:val="7"/>
+        </w:numPr>
         <w:spacing w:after="160" w:line="240" w:lineRule="auto"/>
+        <w:rPr>
+          <w:rFonts w:ascii="Calibri" w:eastAsia="Times New Roman" w:hAnsi="Calibri" w:cs="Times New Roman"/>
+          <w:color w:val="000000"/>
+        </w:rPr>
+      </w:pPr>
+      <w:r>
+        <w:rPr>
+          <w:rFonts w:ascii="Calibri" w:eastAsia="Times New Roman" w:hAnsi="Calibri" w:cs="Times New Roman"/>
+          <w:color w:val="000000"/>
+        </w:rPr>
+        <w:t>Open R.  The first line of text in the console window tells you which version of R you are running (this should be version 3.1.2).  Copy this line of text into a document, to verify that you’ve installed the correct version.</w:t>
+      </w:r>
+    </w:p>
+    <w:p>
+      <w:pPr>
+        <w:pStyle w:val="ListParagraph"/>
+        <w:spacing w:after="160" w:line="240" w:lineRule="auto"/>
+        <w:ind w:left="375"/>
+        <w:rPr>
+          <w:rFonts w:ascii="Calibri" w:eastAsia="Times New Roman" w:hAnsi="Calibri" w:cs="Times New Roman"/>
+          <w:color w:val="000000"/>
+        </w:rPr>
+      </w:pPr>
+    </w:p>
+    <w:p>
+      <w:pPr>
+        <w:shd w:val="clear" w:color="auto" w:fill="FFFFFF"/>
+        <w:tabs>
+          <w:tab w:val="left" w:pos="916"/>
+          <w:tab w:val="left" w:pos="1832"/>
+          <w:tab w:val="left" w:pos="2748"/>
+          <w:tab w:val="left" w:pos="3664"/>
+          <w:tab w:val="left" w:pos="4580"/>
+          <w:tab w:val="left" w:pos="5496"/>
+          <w:tab w:val="left" w:pos="6412"/>
+          <w:tab w:val="left" w:pos="7328"/>
+          <w:tab w:val="left" w:pos="8244"/>
+          <w:tab w:val="left" w:pos="9160"/>
+          <w:tab w:val="left" w:pos="10076"/>
+          <w:tab w:val="left" w:pos="10992"/>
+          <w:tab w:val="left" w:pos="11908"/>
+          <w:tab w:val="left" w:pos="12824"/>
+          <w:tab w:val="left" w:pos="13740"/>
+          <w:tab w:val="left" w:pos="14656"/>
+        </w:tabs>
+        <w:wordWrap w:val="0"/>
+        <w:spacing w:after="0" w:line="225" w:lineRule="atLeast"/>
+        <w:rPr>
+          <w:rFonts w:ascii="Lucida Console" w:eastAsia="Times New Roman" w:hAnsi="Lucida Console" w:cs="Courier New"/>
+          <w:color w:val="000000"/>
+          <w:sz w:val="20"/>
+          <w:szCs w:val="20"/>
+        </w:rPr>
+      </w:pPr>
+      <w:r>
+        <w:rPr>
+          <w:rFonts w:ascii="Lucida Console" w:eastAsia="Times New Roman" w:hAnsi="Lucida Console" w:cs="Courier New"/>
+          <w:color w:val="000000"/>
+          <w:sz w:val="20"/>
+          <w:szCs w:val="20"/>
+        </w:rPr>
+        <w:t>R version 3.1.2 (2014-10-31) -- "Pumpkin Helmet"</w:t>
+      </w:r>
+    </w:p>
+    <w:p>
+      <w:pPr>
+        <w:shd w:val="clear" w:color="auto" w:fill="FFFFFF"/>
+        <w:tabs>
+          <w:tab w:val="left" w:pos="916"/>
+          <w:tab w:val="left" w:pos="1832"/>
+          <w:tab w:val="left" w:pos="2748"/>
+          <w:tab w:val="left" w:pos="3664"/>
+          <w:tab w:val="left" w:pos="4580"/>
+          <w:tab w:val="left" w:pos="5496"/>
+          <w:tab w:val="left" w:pos="6412"/>
+          <w:tab w:val="left" w:pos="7328"/>
+          <w:tab w:val="left" w:pos="8244"/>
+          <w:tab w:val="left" w:pos="9160"/>
+          <w:tab w:val="left" w:pos="10076"/>
+          <w:tab w:val="left" w:pos="10992"/>
+          <w:tab w:val="left" w:pos="11908"/>
+          <w:tab w:val="left" w:pos="12824"/>
+          <w:tab w:val="left" w:pos="13740"/>
+          <w:tab w:val="left" w:pos="14656"/>
+        </w:tabs>
+        <w:wordWrap w:val="0"/>
+        <w:spacing w:after="0" w:line="225" w:lineRule="atLeast"/>
+        <w:rPr>
+          <w:rFonts w:ascii="Lucida Console" w:eastAsia="Times New Roman" w:hAnsi="Lucida Console" w:cs="Courier New"/>
+          <w:color w:val="000000"/>
+          <w:sz w:val="20"/>
+          <w:szCs w:val="20"/>
+        </w:rPr>
+      </w:pPr>
+      <w:r>
+        <w:rPr>
+          <w:rFonts w:ascii="Lucida Console" w:eastAsia="Times New Roman" w:hAnsi="Lucida Console" w:cs="Courier New"/>
+          <w:color w:val="000000"/>
+          <w:sz w:val="20"/>
+          <w:szCs w:val="20"/>
+        </w:rPr>
+        <w:t>Copyright (C) 2014 The R Foundation for Statistical Computing</w:t>
+      </w:r>
+    </w:p>
+    <w:p>
+      <w:pPr>
+        <w:shd w:val="clear" w:color="auto" w:fill="FFFFFF"/>
+        <w:tabs>
+          <w:tab w:val="left" w:pos="916"/>
+          <w:tab w:val="left" w:pos="1832"/>
+          <w:tab w:val="left" w:pos="2748"/>
+          <w:tab w:val="left" w:pos="3664"/>
+          <w:tab w:val="left" w:pos="4580"/>
+          <w:tab w:val="left" w:pos="5496"/>
+          <w:tab w:val="left" w:pos="6412"/>
+          <w:tab w:val="left" w:pos="7328"/>
+          <w:tab w:val="left" w:pos="8244"/>
+          <w:tab w:val="left" w:pos="9160"/>
+          <w:tab w:val="left" w:pos="10076"/>
+          <w:tab w:val="left" w:pos="10992"/>
+          <w:tab w:val="left" w:pos="11908"/>
+          <w:tab w:val="left" w:pos="12824"/>
+          <w:tab w:val="left" w:pos="13740"/>
+          <w:tab w:val="left" w:pos="14656"/>
+        </w:tabs>
+        <w:wordWrap w:val="0"/>
+        <w:spacing w:after="0" w:line="225" w:lineRule="atLeast"/>
+        <w:rPr>
+          <w:rFonts w:ascii="Lucida Console" w:eastAsia="Times New Roman" w:hAnsi="Lucida Console" w:cs="Courier New"/>
+          <w:color w:val="000000"/>
+          <w:sz w:val="20"/>
+          <w:szCs w:val="20"/>
+        </w:rPr>
+      </w:pPr>
+      <w:r>
+        <w:rPr>
+          <w:rFonts w:ascii="Lucida Console" w:eastAsia="Times New Roman" w:hAnsi="Lucida Console" w:cs="Courier New"/>
+          <w:color w:val="000000"/>
+          <w:sz w:val="20"/>
+          <w:szCs w:val="20"/>
+        </w:rPr>
+        <w:t>Platform: x86_64-w64-mingw32/x64 (64-bit)</w:t>
+      </w:r>
+    </w:p>
+    <w:p>
+      <w:pPr>
+        <w:pStyle w:val="ListParagraph"/>
+        <w:spacing w:after="160" w:line="240" w:lineRule="auto"/>
+        <w:ind w:left="375"/>
+        <w:rPr>
+          <w:rFonts w:ascii="Calibri" w:eastAsia="Times New Roman" w:hAnsi="Calibri" w:cs="Times New Roman"/>
+          <w:color w:val="000000"/>
+        </w:rPr>
+      </w:pPr>
+    </w:p>
+    <w:p>
+      <w:pPr>
+        <w:spacing w:after="0" w:line="240" w:lineRule="auto"/>
+        <w:textAlignment w:val="baseline"/>
+        <w:rPr>
+          <w:rFonts w:ascii="Calibri" w:eastAsia="Times New Roman" w:hAnsi="Calibri" w:cs="Times New Roman"/>
+          <w:color w:val="000000"/>
+        </w:rPr>
+      </w:pPr>
+      <w:r>
+        <w:rPr>
+          <w:rFonts w:ascii="Calibri" w:eastAsia="Times New Roman" w:hAnsi="Calibri" w:cs="Times New Roman"/>
+          <w:color w:val="000000"/>
+        </w:rPr>
+        <w:t xml:space="preserve">1.1 </w:t>
+      </w:r>
+      <w:r>
+        <w:rPr>
+          <w:rFonts w:ascii="Calibri" w:eastAsia="Times New Roman" w:hAnsi="Calibri" w:cs="Times New Roman"/>
+          <w:color w:val="000000"/>
+        </w:rPr>
+        <w:t>Calculate the cube root of 2015, as follows:</w:t>
+      </w:r>
+      <w:r>
+        <w:rPr>
+          <w:rFonts w:ascii="Calibri" w:eastAsia="Times New Roman" w:hAnsi="Calibri" w:cs="Times New Roman"/>
+          <w:color w:val="000000"/>
+        </w:rPr>
+        <w:br/>
+      </w:r>
+      <w:r>
+        <w:rPr>
+          <w:rFonts w:ascii="Courier New" w:eastAsia="Times New Roman" w:hAnsi="Courier New" w:cs="Courier New"/>
+          <w:color w:val="000000"/>
+        </w:rPr>
+        <w:t>2015^(1/3)</w:t>
+      </w:r>
+    </w:p>
+    <w:p>
+      <w:pPr>
+        <w:pStyle w:val="HTMLPreformatted"/>
+        <w:shd w:val="clear" w:color="auto" w:fill="FFFFFF"/>
+        <w:wordWrap w:val="0"/>
+        <w:spacing w:line="225" w:lineRule="atLeast"/>
+        <w:rPr>
+          <w:rStyle w:val="gcwxi2kcpkb"/>
+          <w:rFonts w:ascii="Lucida Console" w:hAnsi="Lucida Console"/>
+          <w:color w:val="0000FF"/>
+        </w:rPr>
+      </w:pPr>
+    </w:p>
+    <w:p>
+      <w:pPr>
+        <w:pStyle w:val="HTMLPreformatted"/>
+        <w:shd w:val="clear" w:color="auto" w:fill="FFFFFF"/>
+        <w:wordWrap w:val="0"/>
+        <w:spacing w:line="225" w:lineRule="atLeast"/>
+        <w:rPr>
+          <w:rStyle w:val="gcwxi2kcpjb"/>
+          <w:rFonts w:ascii="Lucida Console" w:hAnsi="Lucida Console"/>
+          <w:color w:val="0000FF"/>
+        </w:rPr>
+      </w:pPr>
+      <w:r>
+        <w:rPr>
+          <w:rStyle w:val="gcwxi2kcpkb"/>
+          <w:rFonts w:ascii="Lucida Console" w:hAnsi="Lucida Console"/>
+          <w:color w:val="0000FF"/>
+        </w:rPr>
+        <w:t xml:space="preserve">&gt; </w:t>
+      </w:r>
+      <w:r>
+        <w:rPr>
+          <w:rStyle w:val="gcwxi2kcpjb"/>
+          <w:rFonts w:ascii="Lucida Console" w:hAnsi="Lucida Console"/>
+          <w:color w:val="0000FF"/>
+        </w:rPr>
+        <w:t>2015^(1/3)</w:t>
+      </w:r>
+    </w:p>
+    <w:p>
+      <w:pPr>
+        <w:pStyle w:val="HTMLPreformatted"/>
+        <w:shd w:val="clear" w:color="auto" w:fill="FFFFFF"/>
+        <w:wordWrap w:val="0"/>
+        <w:spacing w:line="225" w:lineRule="atLeast"/>
+        <w:rPr>
+          <w:rFonts w:ascii="Lucida Console" w:hAnsi="Lucida Console"/>
+          <w:color w:val="000000"/>
+        </w:rPr>
+      </w:pPr>
+      <w:r>
+        <w:rPr>
+          <w:rFonts w:ascii="Lucida Console" w:hAnsi="Lucida Console"/>
+          <w:color w:val="000000"/>
+        </w:rPr>
+        <w:t>[1] 12.63063</w:t>
+      </w:r>
+    </w:p>
+    <w:p>
+      <w:pPr>
+        <w:spacing w:after="0" w:line="240" w:lineRule="auto"/>
         <w:rPr>
           <w:rFonts w:ascii="Times New Roman" w:eastAsia="Times New Roman" w:hAnsi="Times New Roman" w:cs="Times New Roman"/>
           <w:sz w:val="24"/>
           <w:szCs w:val="24"/>
         </w:rPr>
       </w:pPr>
-      <w:proofErr w:type="gramStart"/>
-      <w:r>
-        <w:rPr>
-          <w:rFonts w:ascii="Calibri" w:eastAsia="Times New Roman" w:hAnsi="Calibri" w:cs="Times New Roman"/>
-          <w:color w:val="000000"/>
-        </w:rPr>
-        <w:t>1.0  Open</w:t>
-      </w:r>
-      <w:proofErr w:type="gramEnd"/>
-      <w:r>
-        <w:rPr>
-          <w:rFonts w:ascii="Calibri" w:eastAsia="Times New Roman" w:hAnsi="Calibri" w:cs="Times New Roman"/>
-          <w:color w:val="000000"/>
-        </w:rPr>
-        <w:t xml:space="preserve"> R.  The first line of text in the console window tells you which version of R you are running (this should be version 3.1.2).  Copy this line of text into a document, to verify that you’ve installed the correct version.</w:t>
-      </w:r>
     </w:p>
     <w:p>
       <w:pPr>
@@ -203,24 +415,15 @@
           <w:rFonts w:ascii="Calibri" w:eastAsia="Times New Roman" w:hAnsi="Calibri" w:cs="Times New Roman"/>
           <w:color w:val="000000"/>
         </w:rPr>
-        <w:t xml:space="preserve">1.1 </w:t>
-      </w:r>
-      <w:r>
-        <w:rPr>
-          <w:rFonts w:ascii="Calibri" w:eastAsia="Times New Roman" w:hAnsi="Calibri" w:cs="Times New Roman"/>
-          <w:color w:val="000000"/>
-        </w:rPr>
-        <w:t>Calculate the cube root of 2015, as follows</w:t>
-      </w:r>
-      <w:proofErr w:type="gramStart"/>
-      <w:r>
-        <w:rPr>
-          <w:rFonts w:ascii="Calibri" w:eastAsia="Times New Roman" w:hAnsi="Calibri" w:cs="Times New Roman"/>
-          <w:color w:val="000000"/>
-        </w:rPr>
-        <w:t>:</w:t>
-      </w:r>
-      <w:proofErr w:type="gramEnd"/>
+        <w:t xml:space="preserve">1.2 </w:t>
+      </w:r>
+      <w:r>
+        <w:rPr>
+          <w:rFonts w:ascii="Calibri" w:eastAsia="Times New Roman" w:hAnsi="Calibri" w:cs="Times New Roman"/>
+          <w:color w:val="000000"/>
+        </w:rPr>
+        <w:t>Find the absolute value of 5.7 minus 6.8 divided by .58:</w:t>
+      </w:r>
       <w:r>
         <w:rPr>
           <w:rFonts w:ascii="Calibri" w:eastAsia="Times New Roman" w:hAnsi="Calibri" w:cs="Times New Roman"/>
@@ -233,7 +436,7 @@
           <w:rFonts w:ascii="Courier New" w:eastAsia="Times New Roman" w:hAnsi="Courier New" w:cs="Courier New"/>
           <w:color w:val="000000"/>
         </w:rPr>
-        <w:t>2015^(1/3)</w:t>
+        <w:t>abs(5.7-6.8)/.58</w:t>
       </w:r>
     </w:p>
     <w:p>
@@ -248,49 +451,56 @@
     </w:p>
     <w:p>
       <w:pPr>
-        <w:spacing w:after="0" w:line="240" w:lineRule="auto"/>
-        <w:textAlignment w:val="baseline"/>
-        <w:rPr>
-          <w:rFonts w:ascii="Calibri" w:eastAsia="Times New Roman" w:hAnsi="Calibri" w:cs="Times New Roman"/>
-          <w:color w:val="000000"/>
-        </w:rPr>
-      </w:pPr>
-      <w:r>
-        <w:rPr>
-          <w:rFonts w:ascii="Calibri" w:eastAsia="Times New Roman" w:hAnsi="Calibri" w:cs="Times New Roman"/>
-          <w:color w:val="000000"/>
-        </w:rPr>
-        <w:t xml:space="preserve">1.2 </w:t>
-      </w:r>
-      <w:r>
-        <w:rPr>
-          <w:rFonts w:ascii="Calibri" w:eastAsia="Times New Roman" w:hAnsi="Calibri" w:cs="Times New Roman"/>
-          <w:color w:val="000000"/>
-        </w:rPr>
-        <w:t>Find the absolute value of 5.7 minus 6.8 divided by .58</w:t>
-      </w:r>
-      <w:proofErr w:type="gramStart"/>
-      <w:r>
-        <w:rPr>
-          <w:rFonts w:ascii="Calibri" w:eastAsia="Times New Roman" w:hAnsi="Calibri" w:cs="Times New Roman"/>
-          <w:color w:val="000000"/>
-        </w:rPr>
-        <w:t>:</w:t>
-      </w:r>
-      <w:proofErr w:type="gramEnd"/>
-      <w:r>
-        <w:rPr>
-          <w:rFonts w:ascii="Calibri" w:eastAsia="Times New Roman" w:hAnsi="Calibri" w:cs="Times New Roman"/>
-          <w:color w:val="000000"/>
-        </w:rPr>
-        <w:br/>
-      </w:r>
-      <w:r>
-        <w:rPr>
-          <w:rFonts w:ascii="Courier New" w:eastAsia="Times New Roman" w:hAnsi="Courier New" w:cs="Courier New"/>
-          <w:color w:val="000000"/>
+        <w:pStyle w:val="HTMLPreformatted"/>
+        <w:shd w:val="clear" w:color="auto" w:fill="FFFFFF"/>
+        <w:wordWrap w:val="0"/>
+        <w:spacing w:line="225" w:lineRule="atLeast"/>
+        <w:rPr>
+          <w:rFonts w:ascii="Lucida Console" w:hAnsi="Lucida Console"/>
+          <w:color w:val="000000"/>
+        </w:rPr>
+      </w:pPr>
+      <w:r>
+        <w:rPr>
+          <w:rStyle w:val="gcwxi2kcpkb"/>
+          <w:rFonts w:ascii="Lucida Console" w:hAnsi="Lucida Console"/>
+          <w:color w:val="0000FF"/>
+        </w:rPr>
+        <w:t xml:space="preserve">&gt; </w:t>
+      </w:r>
+      <w:r>
+        <w:rPr>
+          <w:rStyle w:val="gcwxi2kcpjb"/>
+          <w:rFonts w:ascii="Lucida Console" w:hAnsi="Lucida Console"/>
+          <w:color w:val="0000FF"/>
         </w:rPr>
         <w:t>abs(5.7-6.8)/.58</w:t>
+      </w:r>
+    </w:p>
+    <w:p>
+      <w:pPr>
+        <w:pStyle w:val="HTMLPreformatted"/>
+        <w:shd w:val="clear" w:color="auto" w:fill="FFFFFF"/>
+        <w:wordWrap w:val="0"/>
+        <w:spacing w:line="225" w:lineRule="atLeast"/>
+        <w:rPr>
+          <w:rFonts w:ascii="Lucida Console" w:hAnsi="Lucida Console"/>
+          <w:color w:val="000000"/>
+        </w:rPr>
+      </w:pPr>
+      <w:r>
+        <w:rPr>
+          <w:rFonts w:ascii="Lucida Console" w:hAnsi="Lucida Console"/>
+          <w:color w:val="000000"/>
+        </w:rPr>
+        <w:t xml:space="preserve"> </w:t>
+      </w:r>
+      <w:r>
+        <w:rPr>
+          <w:rFonts w:ascii="Lucida Console" w:hAnsi="Lucida Console"/>
+          <w:color w:val="000000"/>
+        </w:rPr>
+        <w:t>[1] 1.896552</w:t>
       </w:r>
     </w:p>
     <w:p>
@@ -324,17 +534,8 @@
           <w:rFonts w:ascii="Calibri" w:eastAsia="Times New Roman" w:hAnsi="Calibri" w:cs="Times New Roman"/>
           <w:color w:val="000000"/>
         </w:rPr>
-        <w:t>Create a list of integers from 1 to 12 and call it “a”</w:t>
-      </w:r>
-      <w:proofErr w:type="gramStart"/>
-      <w:r>
-        <w:rPr>
-          <w:rFonts w:ascii="Calibri" w:eastAsia="Times New Roman" w:hAnsi="Calibri" w:cs="Times New Roman"/>
-          <w:color w:val="000000"/>
-        </w:rPr>
-        <w:t>:</w:t>
-      </w:r>
-      <w:proofErr w:type="gramEnd"/>
+        <w:t>Create a list of integers from 1 to 12 and call it “a”:</w:t>
+      </w:r>
       <w:r>
         <w:rPr>
           <w:rFonts w:ascii="Calibri" w:eastAsia="Times New Roman" w:hAnsi="Calibri" w:cs="Times New Roman"/>
@@ -378,6 +579,103 @@
         </w:rPr>
         <w:t>, so you can paste it into your homework; do this each time)</w:t>
       </w:r>
+    </w:p>
+    <w:p>
+      <w:pPr>
+        <w:spacing w:after="0" w:line="240" w:lineRule="auto"/>
+        <w:textAlignment w:val="baseline"/>
+        <w:rPr>
+          <w:rFonts w:ascii="Calibri" w:eastAsia="Times New Roman" w:hAnsi="Calibri" w:cs="Times New Roman"/>
+          <w:color w:val="000000"/>
+        </w:rPr>
+      </w:pPr>
+    </w:p>
+    <w:p>
+      <w:pPr>
+        <w:pStyle w:val="HTMLPreformatted"/>
+        <w:shd w:val="clear" w:color="auto" w:fill="FFFFFF"/>
+        <w:wordWrap w:val="0"/>
+        <w:spacing w:line="225" w:lineRule="atLeast"/>
+        <w:rPr>
+          <w:rStyle w:val="gcwxi2kcpjb"/>
+          <w:rFonts w:ascii="Lucida Console" w:hAnsi="Lucida Console"/>
+          <w:color w:val="0000FF"/>
+        </w:rPr>
+      </w:pPr>
+      <w:r>
+        <w:rPr>
+          <w:rStyle w:val="gcwxi2kcpkb"/>
+          <w:rFonts w:ascii="Lucida Console" w:hAnsi="Lucida Console"/>
+          <w:color w:val="0000FF"/>
+        </w:rPr>
+        <w:t xml:space="preserve">&gt; </w:t>
+      </w:r>
+      <w:r>
+        <w:rPr>
+          <w:rStyle w:val="gcwxi2kcpjb"/>
+          <w:rFonts w:ascii="Lucida Console" w:hAnsi="Lucida Console"/>
+          <w:color w:val="0000FF"/>
+        </w:rPr>
+        <w:t>a = 1:12</w:t>
+      </w:r>
+    </w:p>
+    <w:p>
+      <w:pPr>
+        <w:pStyle w:val="HTMLPreformatted"/>
+        <w:shd w:val="clear" w:color="auto" w:fill="FFFFFF"/>
+        <w:wordWrap w:val="0"/>
+        <w:spacing w:line="225" w:lineRule="atLeast"/>
+        <w:rPr>
+          <w:rStyle w:val="gcwxi2kcpjb"/>
+          <w:rFonts w:ascii="Lucida Console" w:hAnsi="Lucida Console"/>
+          <w:color w:val="0000FF"/>
+        </w:rPr>
+      </w:pPr>
+      <w:r>
+        <w:rPr>
+          <w:rStyle w:val="gcwxi2kcpkb"/>
+          <w:rFonts w:ascii="Lucida Console" w:hAnsi="Lucida Console"/>
+          <w:color w:val="0000FF"/>
+        </w:rPr>
+        <w:t xml:space="preserve">&gt; </w:t>
+      </w:r>
+      <w:r>
+        <w:rPr>
+          <w:rStyle w:val="gcwxi2kcpjb"/>
+          <w:rFonts w:ascii="Lucida Console" w:hAnsi="Lucida Console"/>
+          <w:color w:val="0000FF"/>
+        </w:rPr>
+        <w:t>a   #(this will print a, so you can paste it into your homework; do this each time)</w:t>
+      </w:r>
+    </w:p>
+    <w:p>
+      <w:pPr>
+        <w:pStyle w:val="HTMLPreformatted"/>
+        <w:shd w:val="clear" w:color="auto" w:fill="FFFFFF"/>
+        <w:wordWrap w:val="0"/>
+        <w:spacing w:line="225" w:lineRule="atLeast"/>
+        <w:rPr>
+          <w:rFonts w:ascii="Lucida Console" w:hAnsi="Lucida Console"/>
+          <w:color w:val="000000"/>
+        </w:rPr>
+      </w:pPr>
+      <w:r>
+        <w:rPr>
+          <w:rFonts w:ascii="Lucida Console" w:hAnsi="Lucida Console"/>
+          <w:color w:val="000000"/>
+        </w:rPr>
+        <w:t xml:space="preserve"> [1]  1  2  3  4  5  6  7  8  9 10 11 12</w:t>
+      </w:r>
+    </w:p>
+    <w:p>
+      <w:pPr>
+        <w:spacing w:after="0" w:line="240" w:lineRule="auto"/>
+        <w:textAlignment w:val="baseline"/>
+        <w:rPr>
+          <w:rFonts w:ascii="Calibri" w:eastAsia="Times New Roman" w:hAnsi="Calibri" w:cs="Times New Roman"/>
+          <w:color w:val="000000"/>
+        </w:rPr>
+      </w:pPr>
     </w:p>
     <w:p>
       <w:pPr>
@@ -428,23 +726,7 @@
           <w:rFonts w:ascii="Courier New" w:eastAsia="Times New Roman" w:hAnsi="Courier New" w:cs="Courier New"/>
           <w:color w:val="000000"/>
         </w:rPr>
-        <w:t xml:space="preserve">b = </w:t>
-      </w:r>
-      <w:proofErr w:type="gramStart"/>
-      <w:r>
-        <w:rPr>
-          <w:rFonts w:ascii="Courier New" w:eastAsia="Times New Roman" w:hAnsi="Courier New" w:cs="Courier New"/>
-          <w:color w:val="000000"/>
-        </w:rPr>
-        <w:t>c(</w:t>
-      </w:r>
-      <w:proofErr w:type="gramEnd"/>
-      <w:r>
-        <w:rPr>
-          <w:rFonts w:ascii="Courier New" w:eastAsia="Times New Roman" w:hAnsi="Courier New" w:cs="Courier New"/>
-          <w:color w:val="000000"/>
-        </w:rPr>
-        <w:t>1, 3, 5, 7, 9, 11)</w:t>
+        <w:t>b = c(1, 3, 5, 7, 9, 11)</w:t>
       </w:r>
     </w:p>
     <w:p>
@@ -457,7 +739,6 @@
           <w:szCs w:val="24"/>
         </w:rPr>
       </w:pPr>
-      <w:proofErr w:type="gramStart"/>
       <w:r>
         <w:rPr>
           <w:rFonts w:ascii="Courier New" w:eastAsia="Times New Roman" w:hAnsi="Courier New" w:cs="Courier New"/>
@@ -465,7 +746,6 @@
         </w:rPr>
         <w:t>b</w:t>
       </w:r>
-      <w:proofErr w:type="gramEnd"/>
     </w:p>
     <w:p>
       <w:pPr>
@@ -479,73 +759,79 @@
     </w:p>
     <w:p>
       <w:pPr>
-        <w:spacing w:after="0" w:line="240" w:lineRule="auto"/>
-        <w:textAlignment w:val="baseline"/>
-        <w:rPr>
-          <w:rFonts w:ascii="Calibri" w:eastAsia="Times New Roman" w:hAnsi="Calibri" w:cs="Times New Roman"/>
-          <w:color w:val="000000"/>
-        </w:rPr>
-      </w:pPr>
-      <w:r>
-        <w:rPr>
-          <w:rFonts w:ascii="Calibri" w:eastAsia="Times New Roman" w:hAnsi="Calibri" w:cs="Times New Roman"/>
-          <w:color w:val="000000"/>
-        </w:rPr>
-        <w:t xml:space="preserve">1.5 </w:t>
-      </w:r>
-      <w:r>
-        <w:rPr>
-          <w:rFonts w:ascii="Calibri" w:eastAsia="Times New Roman" w:hAnsi="Calibri" w:cs="Times New Roman"/>
-          <w:color w:val="000000"/>
-        </w:rPr>
-        <w:t>Create the same sequence in another way</w:t>
-      </w:r>
-      <w:proofErr w:type="gramStart"/>
-      <w:r>
-        <w:rPr>
-          <w:rFonts w:ascii="Calibri" w:eastAsia="Times New Roman" w:hAnsi="Calibri" w:cs="Times New Roman"/>
-          <w:color w:val="000000"/>
-        </w:rPr>
-        <w:t>:</w:t>
-      </w:r>
-      <w:proofErr w:type="gramEnd"/>
-      <w:r>
-        <w:rPr>
-          <w:rFonts w:ascii="Calibri" w:eastAsia="Times New Roman" w:hAnsi="Calibri" w:cs="Times New Roman"/>
-          <w:color w:val="000000"/>
-        </w:rPr>
-        <w:br/>
-      </w:r>
-      <w:r>
-        <w:rPr>
-          <w:rFonts w:ascii="Courier New" w:eastAsia="Times New Roman" w:hAnsi="Courier New" w:cs="Courier New"/>
-          <w:color w:val="000000"/>
-        </w:rPr>
-        <w:t xml:space="preserve">c = </w:t>
-      </w:r>
-      <w:proofErr w:type="spellStart"/>
-      <w:r>
-        <w:rPr>
-          <w:rFonts w:ascii="Courier New" w:eastAsia="Times New Roman" w:hAnsi="Courier New" w:cs="Courier New"/>
-          <w:color w:val="000000"/>
-        </w:rPr>
-        <w:t>seq</w:t>
-      </w:r>
-      <w:proofErr w:type="spellEnd"/>
-      <w:r>
-        <w:rPr>
-          <w:rFonts w:ascii="Courier New" w:eastAsia="Times New Roman" w:hAnsi="Courier New" w:cs="Courier New"/>
-          <w:color w:val="000000"/>
-        </w:rPr>
-        <w:t>(1,11, 2)</w:t>
-      </w:r>
-      <w:r>
-        <w:rPr>
-          <w:rFonts w:ascii="Courier New" w:eastAsia="Times New Roman" w:hAnsi="Courier New" w:cs="Courier New"/>
-          <w:color w:val="000000"/>
-        </w:rPr>
-        <w:br/>
-        <w:t>c</w:t>
+        <w:pStyle w:val="HTMLPreformatted"/>
+        <w:shd w:val="clear" w:color="auto" w:fill="FFFFFF"/>
+        <w:wordWrap w:val="0"/>
+        <w:spacing w:line="225" w:lineRule="atLeast"/>
+        <w:rPr>
+          <w:rStyle w:val="gcwxi2kcpjb"/>
+          <w:rFonts w:ascii="Lucida Console" w:hAnsi="Lucida Console"/>
+          <w:color w:val="0000FF"/>
+        </w:rPr>
+      </w:pPr>
+      <w:r>
+        <w:rPr>
+          <w:rStyle w:val="gcwxi2kcpkb"/>
+          <w:rFonts w:ascii="Lucida Console" w:hAnsi="Lucida Console"/>
+          <w:color w:val="0000FF"/>
+        </w:rPr>
+        <w:t xml:space="preserve">&gt; </w:t>
+      </w:r>
+      <w:r>
+        <w:rPr>
+          <w:rStyle w:val="gcwxi2kcpjb"/>
+          <w:rFonts w:ascii="Lucida Console" w:hAnsi="Lucida Console"/>
+          <w:color w:val="0000FF"/>
+        </w:rPr>
+        <w:t>b = c(1, 3, 5, 7, 9, 11)</w:t>
+      </w:r>
+    </w:p>
+    <w:p>
+      <w:pPr>
+        <w:pStyle w:val="HTMLPreformatted"/>
+        <w:shd w:val="clear" w:color="auto" w:fill="FFFFFF"/>
+        <w:wordWrap w:val="0"/>
+        <w:spacing w:line="225" w:lineRule="atLeast"/>
+        <w:rPr>
+          <w:rStyle w:val="gcwxi2kcpjb"/>
+          <w:rFonts w:ascii="Lucida Console" w:hAnsi="Lucida Console"/>
+          <w:color w:val="0000FF"/>
+        </w:rPr>
+      </w:pPr>
+      <w:r>
+        <w:rPr>
+          <w:rStyle w:val="gcwxi2kcpkb"/>
+          <w:rFonts w:ascii="Lucida Console" w:hAnsi="Lucida Console"/>
+          <w:color w:val="0000FF"/>
+        </w:rPr>
+        <w:t xml:space="preserve">&gt; </w:t>
+      </w:r>
+      <w:r>
+        <w:rPr>
+          <w:rStyle w:val="gcwxi2kcpjb"/>
+          <w:rFonts w:ascii="Lucida Console" w:hAnsi="Lucida Console"/>
+          <w:color w:val="0000FF"/>
+        </w:rPr>
+        <w:t>b</w:t>
+      </w:r>
+    </w:p>
+    <w:p>
+      <w:pPr>
+        <w:pStyle w:val="HTMLPreformatted"/>
+        <w:shd w:val="clear" w:color="auto" w:fill="FFFFFF"/>
+        <w:wordWrap w:val="0"/>
+        <w:spacing w:line="225" w:lineRule="atLeast"/>
+        <w:rPr>
+          <w:rFonts w:ascii="Lucida Console" w:hAnsi="Lucida Console"/>
+          <w:color w:val="000000"/>
+        </w:rPr>
+      </w:pPr>
+      <w:r>
+        <w:rPr>
+          <w:rFonts w:ascii="Lucida Console" w:hAnsi="Lucida Console"/>
+          <w:color w:val="000000"/>
+        </w:rPr>
+        <w:t>[1]  1  3  5  7  9 11</w:t>
       </w:r>
     </w:p>
     <w:p>
@@ -572,72 +858,37 @@
           <w:rFonts w:ascii="Calibri" w:eastAsia="Times New Roman" w:hAnsi="Calibri" w:cs="Times New Roman"/>
           <w:color w:val="000000"/>
         </w:rPr>
-        <w:t xml:space="preserve">1.6 </w:t>
-      </w:r>
-      <w:bookmarkStart w:id="0" w:name="_GoBack"/>
-      <w:bookmarkEnd w:id="0"/>
-      <w:r>
-        <w:rPr>
-          <w:rFonts w:ascii="Calibri" w:eastAsia="Times New Roman" w:hAnsi="Calibri" w:cs="Times New Roman"/>
-          <w:color w:val="000000"/>
-        </w:rPr>
-        <w:t>Take the natural log (ln) of a. (Note that this is done to the entire “vector” called a.)</w:t>
+        <w:t xml:space="preserve">1.5 </w:t>
+      </w:r>
+      <w:r>
+        <w:rPr>
+          <w:rFonts w:ascii="Calibri" w:eastAsia="Times New Roman" w:hAnsi="Calibri" w:cs="Times New Roman"/>
+          <w:color w:val="000000"/>
+        </w:rPr>
+        <w:t>Create the same sequence in another way:</w:t>
+      </w:r>
+      <w:r>
+        <w:rPr>
+          <w:rFonts w:ascii="Calibri" w:eastAsia="Times New Roman" w:hAnsi="Calibri" w:cs="Times New Roman"/>
+          <w:color w:val="000000"/>
+        </w:rPr>
+        <w:br/>
       </w:r>
       <w:r>
         <w:rPr>
           <w:rFonts w:ascii="Courier New" w:eastAsia="Times New Roman" w:hAnsi="Courier New" w:cs="Courier New"/>
           <w:color w:val="000000"/>
         </w:rPr>
+        <w:t>c = seq(1,11, 2)</w:t>
+      </w:r>
+      <w:r>
+        <w:rPr>
+          <w:rFonts w:ascii="Courier New" w:eastAsia="Times New Roman" w:hAnsi="Courier New" w:cs="Courier New"/>
+          <w:color w:val="000000"/>
+        </w:rPr>
         <w:br/>
-      </w:r>
-      <w:proofErr w:type="spellStart"/>
-      <w:r>
-        <w:rPr>
-          <w:rFonts w:ascii="Courier New" w:eastAsia="Times New Roman" w:hAnsi="Courier New" w:cs="Courier New"/>
-          <w:color w:val="000000"/>
-        </w:rPr>
-        <w:t>ln.a</w:t>
-      </w:r>
-      <w:proofErr w:type="spellEnd"/>
-      <w:r>
-        <w:rPr>
-          <w:rFonts w:ascii="Courier New" w:eastAsia="Times New Roman" w:hAnsi="Courier New" w:cs="Courier New"/>
-          <w:color w:val="000000"/>
-        </w:rPr>
-        <w:t xml:space="preserve"> = </w:t>
-      </w:r>
-      <w:proofErr w:type="gramStart"/>
-      <w:r>
-        <w:rPr>
-          <w:rFonts w:ascii="Courier New" w:eastAsia="Times New Roman" w:hAnsi="Courier New" w:cs="Courier New"/>
-          <w:color w:val="000000"/>
-        </w:rPr>
-        <w:t>log(</w:t>
-      </w:r>
-      <w:proofErr w:type="gramEnd"/>
-      <w:r>
-        <w:rPr>
-          <w:rFonts w:ascii="Courier New" w:eastAsia="Times New Roman" w:hAnsi="Courier New" w:cs="Courier New"/>
-          <w:color w:val="000000"/>
-        </w:rPr>
-        <w:t>a)</w:t>
-      </w:r>
-      <w:r>
-        <w:rPr>
-          <w:rFonts w:ascii="Courier New" w:eastAsia="Times New Roman" w:hAnsi="Courier New" w:cs="Courier New"/>
-          <w:color w:val="000000"/>
-        </w:rPr>
-        <w:br/>
-      </w:r>
-      <w:proofErr w:type="spellStart"/>
-      <w:r>
-        <w:rPr>
-          <w:rFonts w:ascii="Courier New" w:eastAsia="Times New Roman" w:hAnsi="Courier New" w:cs="Courier New"/>
-          <w:color w:val="000000"/>
-        </w:rPr>
-        <w:t>ln.a</w:t>
-      </w:r>
-      <w:proofErr w:type="spellEnd"/>
+        <w:t>c</w:t>
+      </w:r>
     </w:p>
     <w:p>
       <w:pPr>
@@ -651,107 +902,489 @@
     </w:p>
     <w:p>
       <w:pPr>
-        <w:spacing w:after="160" w:line="240" w:lineRule="auto"/>
+        <w:pStyle w:val="HTMLPreformatted"/>
+        <w:shd w:val="clear" w:color="auto" w:fill="FFFFFF"/>
+        <w:wordWrap w:val="0"/>
+        <w:spacing w:line="225" w:lineRule="atLeast"/>
+        <w:rPr>
+          <w:rStyle w:val="gcwxi2kcpjb"/>
+          <w:rFonts w:ascii="Lucida Console" w:hAnsi="Lucida Console"/>
+          <w:color w:val="0000FF"/>
+        </w:rPr>
+      </w:pPr>
+      <w:r>
+        <w:rPr>
+          <w:rStyle w:val="gcwxi2kcpkb"/>
+          <w:rFonts w:ascii="Lucida Console" w:hAnsi="Lucida Console"/>
+          <w:color w:val="0000FF"/>
+        </w:rPr>
+        <w:lastRenderedPageBreak/>
+        <w:t xml:space="preserve">&gt; </w:t>
+      </w:r>
+      <w:r>
+        <w:rPr>
+          <w:rStyle w:val="gcwxi2kcpjb"/>
+          <w:rFonts w:ascii="Lucida Console" w:hAnsi="Lucida Console"/>
+          <w:color w:val="0000FF"/>
+        </w:rPr>
+        <w:t>c = seq(1,11, 2)</w:t>
+      </w:r>
+    </w:p>
+    <w:p>
+      <w:pPr>
+        <w:pStyle w:val="HTMLPreformatted"/>
+        <w:shd w:val="clear" w:color="auto" w:fill="FFFFFF"/>
+        <w:wordWrap w:val="0"/>
+        <w:spacing w:line="225" w:lineRule="atLeast"/>
+        <w:rPr>
+          <w:rStyle w:val="gcwxi2kcpjb"/>
+          <w:rFonts w:ascii="Lucida Console" w:hAnsi="Lucida Console"/>
+          <w:color w:val="0000FF"/>
+        </w:rPr>
+      </w:pPr>
+      <w:r>
+        <w:rPr>
+          <w:rStyle w:val="gcwxi2kcpkb"/>
+          <w:rFonts w:ascii="Lucida Console" w:hAnsi="Lucida Console"/>
+          <w:color w:val="0000FF"/>
+        </w:rPr>
+        <w:t xml:space="preserve">&gt; </w:t>
+      </w:r>
+      <w:r>
+        <w:rPr>
+          <w:rStyle w:val="gcwxi2kcpjb"/>
+          <w:rFonts w:ascii="Lucida Console" w:hAnsi="Lucida Console"/>
+          <w:color w:val="0000FF"/>
+        </w:rPr>
+        <w:t>c</w:t>
+      </w:r>
+    </w:p>
+    <w:p>
+      <w:pPr>
+        <w:pStyle w:val="HTMLPreformatted"/>
+        <w:shd w:val="clear" w:color="auto" w:fill="FFFFFF"/>
+        <w:wordWrap w:val="0"/>
+        <w:spacing w:line="225" w:lineRule="atLeast"/>
+        <w:rPr>
+          <w:rFonts w:ascii="Lucida Console" w:hAnsi="Lucida Console"/>
+          <w:color w:val="000000"/>
+        </w:rPr>
+      </w:pPr>
+      <w:r>
+        <w:rPr>
+          <w:rFonts w:ascii="Lucida Console" w:hAnsi="Lucida Console"/>
+          <w:color w:val="000000"/>
+        </w:rPr>
+        <w:t>[1]  1  3  5  7  9 11</w:t>
+      </w:r>
+    </w:p>
+    <w:p>
+      <w:pPr>
+        <w:spacing w:after="0" w:line="240" w:lineRule="auto"/>
         <w:rPr>
           <w:rFonts w:ascii="Times New Roman" w:eastAsia="Times New Roman" w:hAnsi="Times New Roman" w:cs="Times New Roman"/>
           <w:sz w:val="24"/>
           <w:szCs w:val="24"/>
         </w:rPr>
       </w:pPr>
-      <w:r>
-        <w:rPr>
-          <w:rFonts w:ascii="Calibri" w:eastAsia="Times New Roman" w:hAnsi="Calibri" w:cs="Times New Roman"/>
-          <w:color w:val="000000"/>
-        </w:rPr>
-        <w:t>1.7 Compute the squares of the odd numbers from 1 to 11.</w:t>
-      </w:r>
-    </w:p>
-    <w:p>
-      <w:pPr>
-        <w:spacing w:after="160" w:line="240" w:lineRule="auto"/>
+    </w:p>
+    <w:p>
+      <w:pPr>
+        <w:spacing w:after="0" w:line="240" w:lineRule="auto"/>
+        <w:textAlignment w:val="baseline"/>
+        <w:rPr>
+          <w:rFonts w:ascii="Calibri" w:eastAsia="Times New Roman" w:hAnsi="Calibri" w:cs="Times New Roman"/>
+          <w:color w:val="000000"/>
+        </w:rPr>
+      </w:pPr>
+      <w:r>
+        <w:rPr>
+          <w:rFonts w:ascii="Calibri" w:eastAsia="Times New Roman" w:hAnsi="Calibri" w:cs="Times New Roman"/>
+          <w:color w:val="000000"/>
+        </w:rPr>
+        <w:t xml:space="preserve">1.6 </w:t>
+      </w:r>
+      <w:r>
+        <w:rPr>
+          <w:rFonts w:ascii="Calibri" w:eastAsia="Times New Roman" w:hAnsi="Calibri" w:cs="Times New Roman"/>
+          <w:color w:val="000000"/>
+        </w:rPr>
+        <w:t>Take the natural log (ln) of a. (Note that this is done to the entire “vector” called a.)</w:t>
+      </w:r>
+      <w:r>
+        <w:rPr>
+          <w:rFonts w:ascii="Courier New" w:eastAsia="Times New Roman" w:hAnsi="Courier New" w:cs="Courier New"/>
+          <w:color w:val="000000"/>
+        </w:rPr>
+        <w:br/>
+        <w:t>ln.a = log(a)</w:t>
+      </w:r>
+      <w:r>
+        <w:rPr>
+          <w:rFonts w:ascii="Courier New" w:eastAsia="Times New Roman" w:hAnsi="Courier New" w:cs="Courier New"/>
+          <w:color w:val="000000"/>
+        </w:rPr>
+        <w:br/>
+        <w:t>ln.a</w:t>
+      </w:r>
+    </w:p>
+    <w:p>
+      <w:pPr>
+        <w:spacing w:after="0" w:line="240" w:lineRule="auto"/>
         <w:rPr>
           <w:rFonts w:ascii="Times New Roman" w:eastAsia="Times New Roman" w:hAnsi="Times New Roman" w:cs="Times New Roman"/>
           <w:sz w:val="24"/>
           <w:szCs w:val="24"/>
         </w:rPr>
       </w:pPr>
-      <w:r>
-        <w:rPr>
-          <w:rFonts w:ascii="Calibri" w:eastAsia="Times New Roman" w:hAnsi="Calibri" w:cs="Times New Roman"/>
-          <w:color w:val="000000"/>
-        </w:rPr>
-        <w:t xml:space="preserve">1.8 </w:t>
-      </w:r>
-      <w:proofErr w:type="gramStart"/>
-      <w:r>
-        <w:rPr>
-          <w:rFonts w:ascii="Calibri" w:eastAsia="Times New Roman" w:hAnsi="Calibri" w:cs="Times New Roman"/>
-          <w:color w:val="000000"/>
-        </w:rPr>
-        <w:t xml:space="preserve">Use </w:t>
-      </w:r>
-      <w:r>
-        <w:rPr>
-          <w:rFonts w:ascii="Courier New" w:eastAsia="Times New Roman" w:hAnsi="Courier New" w:cs="Courier New"/>
-          <w:color w:val="000000"/>
-        </w:rPr>
-        <w:t>?</w:t>
-      </w:r>
-      <w:proofErr w:type="spellStart"/>
-      <w:proofErr w:type="gramEnd"/>
-      <w:r>
-        <w:rPr>
-          <w:rFonts w:ascii="Courier New" w:eastAsia="Times New Roman" w:hAnsi="Courier New" w:cs="Courier New"/>
-          <w:color w:val="000000"/>
-        </w:rPr>
-        <w:t>sd</w:t>
-      </w:r>
-      <w:proofErr w:type="spellEnd"/>
-      <w:r>
-        <w:rPr>
-          <w:rFonts w:ascii="Calibri" w:eastAsia="Times New Roman" w:hAnsi="Calibri" w:cs="Times New Roman"/>
-          <w:color w:val="000000"/>
-        </w:rPr>
-        <w:t xml:space="preserve"> to view the help file for the </w:t>
-      </w:r>
-      <w:proofErr w:type="spellStart"/>
-      <w:r>
-        <w:rPr>
-          <w:rFonts w:ascii="Courier New" w:eastAsia="Times New Roman" w:hAnsi="Courier New" w:cs="Courier New"/>
-          <w:color w:val="000000"/>
-        </w:rPr>
-        <w:t>sd</w:t>
-      </w:r>
-      <w:proofErr w:type="spellEnd"/>
-      <w:r>
-        <w:rPr>
-          <w:rFonts w:ascii="Calibri" w:eastAsia="Times New Roman" w:hAnsi="Calibri" w:cs="Times New Roman"/>
-          <w:color w:val="000000"/>
-        </w:rPr>
-        <w:t xml:space="preserve"> function.  What does it do?</w:t>
-      </w:r>
-    </w:p>
-    <w:p>
-      <w:pPr>
-        <w:spacing w:after="160" w:line="240" w:lineRule="auto"/>
+    </w:p>
+    <w:p>
+      <w:pPr>
+        <w:pStyle w:val="HTMLPreformatted"/>
+        <w:shd w:val="clear" w:color="auto" w:fill="FFFFFF"/>
+        <w:wordWrap w:val="0"/>
+        <w:spacing w:line="225" w:lineRule="atLeast"/>
+        <w:rPr>
+          <w:rStyle w:val="gcwxi2kcpjb"/>
+          <w:rFonts w:ascii="Lucida Console" w:hAnsi="Lucida Console"/>
+          <w:color w:val="0000FF"/>
+        </w:rPr>
+      </w:pPr>
+      <w:r>
+        <w:rPr>
+          <w:rStyle w:val="gcwxi2kcpkb"/>
+          <w:rFonts w:ascii="Lucida Console" w:hAnsi="Lucida Console"/>
+          <w:color w:val="0000FF"/>
+        </w:rPr>
+        <w:t xml:space="preserve">&gt; </w:t>
+      </w:r>
+      <w:r>
+        <w:rPr>
+          <w:rStyle w:val="gcwxi2kcpjb"/>
+          <w:rFonts w:ascii="Lucida Console" w:hAnsi="Lucida Console"/>
+          <w:color w:val="0000FF"/>
+        </w:rPr>
+        <w:t>ln.a = log(a)</w:t>
+      </w:r>
+    </w:p>
+    <w:p>
+      <w:pPr>
+        <w:pStyle w:val="HTMLPreformatted"/>
+        <w:shd w:val="clear" w:color="auto" w:fill="FFFFFF"/>
+        <w:wordWrap w:val="0"/>
+        <w:spacing w:line="225" w:lineRule="atLeast"/>
+        <w:rPr>
+          <w:rStyle w:val="gcwxi2kcpjb"/>
+          <w:rFonts w:ascii="Lucida Console" w:hAnsi="Lucida Console"/>
+          <w:color w:val="0000FF"/>
+        </w:rPr>
+      </w:pPr>
+      <w:r>
+        <w:rPr>
+          <w:rStyle w:val="gcwxi2kcpkb"/>
+          <w:rFonts w:ascii="Lucida Console" w:hAnsi="Lucida Console"/>
+          <w:color w:val="0000FF"/>
+        </w:rPr>
+        <w:t xml:space="preserve">&gt; </w:t>
+      </w:r>
+      <w:r>
+        <w:rPr>
+          <w:rStyle w:val="gcwxi2kcpjb"/>
+          <w:rFonts w:ascii="Lucida Console" w:hAnsi="Lucida Console"/>
+          <w:color w:val="0000FF"/>
+        </w:rPr>
+        <w:t>ln.a</w:t>
+      </w:r>
+    </w:p>
+    <w:p>
+      <w:pPr>
+        <w:pStyle w:val="HTMLPreformatted"/>
+        <w:shd w:val="clear" w:color="auto" w:fill="FFFFFF"/>
+        <w:wordWrap w:val="0"/>
+        <w:spacing w:line="225" w:lineRule="atLeast"/>
+        <w:rPr>
+          <w:rFonts w:ascii="Lucida Console" w:hAnsi="Lucida Console"/>
+          <w:color w:val="000000"/>
+        </w:rPr>
+      </w:pPr>
+      <w:r>
+        <w:rPr>
+          <w:rFonts w:ascii="Lucida Console" w:hAnsi="Lucida Console"/>
+          <w:color w:val="000000"/>
+        </w:rPr>
+        <w:t xml:space="preserve"> [1] 0.0000000 0.6931472 1.0986123 1.3862944 1.6094379 1.791759</w:t>
+      </w:r>
+      <w:r>
+        <w:rPr>
+          <w:rFonts w:ascii="Lucida Console" w:hAnsi="Lucida Console"/>
+          <w:color w:val="000000"/>
+        </w:rPr>
+        <w:t>5 1.9459101        2.0794415 2.1972246</w:t>
+      </w:r>
+      <w:r>
+        <w:rPr>
+          <w:rFonts w:ascii="Lucida Console" w:hAnsi="Lucida Console"/>
+          <w:color w:val="000000"/>
+        </w:rPr>
+        <w:t xml:space="preserve"> 2.3025851 2.3978953 2.4849066</w:t>
+      </w:r>
+    </w:p>
+    <w:p>
+      <w:pPr>
+        <w:spacing w:after="0" w:line="240" w:lineRule="auto"/>
         <w:rPr>
           <w:rFonts w:ascii="Times New Roman" w:eastAsia="Times New Roman" w:hAnsi="Times New Roman" w:cs="Times New Roman"/>
           <w:sz w:val="24"/>
           <w:szCs w:val="24"/>
         </w:rPr>
       </w:pPr>
-      <w:r>
-        <w:rPr>
-          <w:rFonts w:ascii="Calibri" w:eastAsia="Times New Roman" w:hAnsi="Calibri" w:cs="Times New Roman"/>
-          <w:color w:val="000000"/>
-        </w:rPr>
-        <w:t>1.9. Create a variable Name that contains your first name.  Because your name is a character string, not a number, you will need to put it in quotes so that R knows not to go looking for a variable with that name:</w:t>
-      </w:r>
     </w:p>
     <w:p>
       <w:pPr>
         <w:spacing w:after="160" w:line="240" w:lineRule="auto"/>
-        <w:ind w:left="360"/>
+        <w:rPr>
+          <w:rFonts w:ascii="Calibri" w:eastAsia="Times New Roman" w:hAnsi="Calibri" w:cs="Times New Roman"/>
+          <w:color w:val="000000"/>
+        </w:rPr>
+      </w:pPr>
+      <w:r>
+        <w:rPr>
+          <w:rFonts w:ascii="Calibri" w:eastAsia="Times New Roman" w:hAnsi="Calibri" w:cs="Times New Roman"/>
+          <w:color w:val="000000"/>
+        </w:rPr>
+        <w:t>1.7 Compute the squares of the odd numbers from 1 to 11.</w:t>
+      </w:r>
+    </w:p>
+    <w:p>
+      <w:pPr>
+        <w:pStyle w:val="HTMLPreformatted"/>
+        <w:shd w:val="clear" w:color="auto" w:fill="FFFFFF"/>
+        <w:wordWrap w:val="0"/>
+        <w:spacing w:line="225" w:lineRule="atLeast"/>
+        <w:rPr>
+          <w:rStyle w:val="gcwxi2kcpjb"/>
+          <w:rFonts w:ascii="Lucida Console" w:hAnsi="Lucida Console"/>
+          <w:color w:val="0000FF"/>
+        </w:rPr>
+      </w:pPr>
+      <w:r>
+        <w:rPr>
+          <w:rStyle w:val="gcwxi2kcpkb"/>
+          <w:rFonts w:ascii="Lucida Console" w:hAnsi="Lucida Console"/>
+          <w:color w:val="0000FF"/>
+        </w:rPr>
+        <w:t xml:space="preserve">&gt; </w:t>
+      </w:r>
+      <w:r>
+        <w:rPr>
+          <w:rStyle w:val="gcwxi2kcpjb"/>
+          <w:rFonts w:ascii="Lucida Console" w:hAnsi="Lucida Console"/>
+          <w:color w:val="0000FF"/>
+        </w:rPr>
+        <w:t>c^2 #squares</w:t>
+      </w:r>
+    </w:p>
+    <w:p>
+      <w:pPr>
+        <w:pStyle w:val="HTMLPreformatted"/>
+        <w:shd w:val="clear" w:color="auto" w:fill="FFFFFF"/>
+        <w:wordWrap w:val="0"/>
+        <w:spacing w:line="225" w:lineRule="atLeast"/>
+        <w:rPr>
+          <w:rFonts w:ascii="Lucida Console" w:hAnsi="Lucida Console"/>
+          <w:color w:val="000000"/>
+        </w:rPr>
+      </w:pPr>
+      <w:r>
+        <w:rPr>
+          <w:rFonts w:ascii="Lucida Console" w:hAnsi="Lucida Console"/>
+          <w:color w:val="000000"/>
+        </w:rPr>
+        <w:t>[1]   1   9  25  49  81 121</w:t>
+      </w:r>
+    </w:p>
+    <w:p>
+      <w:pPr>
+        <w:pStyle w:val="HTMLPreformatted"/>
+        <w:shd w:val="clear" w:color="auto" w:fill="FFFFFF"/>
+        <w:wordWrap w:val="0"/>
+        <w:spacing w:line="225" w:lineRule="atLeast"/>
+        <w:rPr>
+          <w:rStyle w:val="gcwxi2kcpjb"/>
+          <w:rFonts w:ascii="Lucida Console" w:hAnsi="Lucida Console"/>
+          <w:color w:val="0000FF"/>
+        </w:rPr>
+      </w:pPr>
+      <w:r>
+        <w:rPr>
+          <w:rStyle w:val="gcwxi2kcpkb"/>
+          <w:rFonts w:ascii="Lucida Console" w:hAnsi="Lucida Console"/>
+          <w:color w:val="0000FF"/>
+        </w:rPr>
+        <w:t xml:space="preserve">&gt; </w:t>
+      </w:r>
+      <w:r>
+        <w:rPr>
+          <w:rStyle w:val="gcwxi2kcpjb"/>
+          <w:rFonts w:ascii="Lucida Console" w:hAnsi="Lucida Console"/>
+          <w:color w:val="0000FF"/>
+        </w:rPr>
+        <w:t>sqrt(c) #square root</w:t>
+      </w:r>
+      <w:r>
+        <w:rPr>
+          <w:rStyle w:val="gcwxi2kcpjb"/>
+          <w:rFonts w:ascii="Lucida Console" w:hAnsi="Lucida Console"/>
+          <w:color w:val="0000FF"/>
+        </w:rPr>
+        <w:t>s</w:t>
+      </w:r>
+    </w:p>
+    <w:p>
+      <w:pPr>
+        <w:pStyle w:val="HTMLPreformatted"/>
+        <w:shd w:val="clear" w:color="auto" w:fill="FFFFFF"/>
+        <w:wordWrap w:val="0"/>
+        <w:spacing w:line="225" w:lineRule="atLeast"/>
+        <w:rPr>
+          <w:rFonts w:ascii="Lucida Console" w:hAnsi="Lucida Console"/>
+          <w:color w:val="000000"/>
+        </w:rPr>
+      </w:pPr>
+      <w:r>
+        <w:rPr>
+          <w:rFonts w:ascii="Lucida Console" w:hAnsi="Lucida Console"/>
+          <w:color w:val="000000"/>
+        </w:rPr>
+        <w:t>[1] 1.000000 1.732051 2.236068 2.645751 3.000000 3.316625</w:t>
+      </w:r>
+    </w:p>
+    <w:p>
+      <w:pPr>
+        <w:pStyle w:val="HTMLPreformatted"/>
+        <w:shd w:val="clear" w:color="auto" w:fill="FFFFFF"/>
+        <w:wordWrap w:val="0"/>
+        <w:spacing w:line="225" w:lineRule="atLeast"/>
+        <w:rPr>
+          <w:rFonts w:ascii="Lucida Console" w:hAnsi="Lucida Console"/>
+          <w:color w:val="000000"/>
+        </w:rPr>
+      </w:pPr>
+    </w:p>
+    <w:p>
+      <w:pPr>
+        <w:pStyle w:val="HTMLPreformatted"/>
+        <w:shd w:val="clear" w:color="auto" w:fill="FFFFFF"/>
+        <w:wordWrap w:val="0"/>
+        <w:spacing w:line="225" w:lineRule="atLeast"/>
+        <w:rPr>
+          <w:rFonts w:ascii="Lucida Console" w:hAnsi="Lucida Console"/>
+          <w:color w:val="000000"/>
+        </w:rPr>
+      </w:pPr>
+    </w:p>
+    <w:p>
+      <w:pPr>
+        <w:spacing w:after="160" w:line="240" w:lineRule="auto"/>
+        <w:rPr>
+          <w:rFonts w:ascii="Calibri" w:eastAsia="Times New Roman" w:hAnsi="Calibri" w:cs="Times New Roman"/>
+          <w:color w:val="000000"/>
+        </w:rPr>
+      </w:pPr>
+      <w:r>
+        <w:rPr>
+          <w:rFonts w:ascii="Calibri" w:eastAsia="Times New Roman" w:hAnsi="Calibri" w:cs="Times New Roman"/>
+          <w:color w:val="000000"/>
+        </w:rPr>
+        <w:t xml:space="preserve">1.8 Use </w:t>
+      </w:r>
+      <w:r>
+        <w:rPr>
+          <w:rFonts w:ascii="Courier New" w:eastAsia="Times New Roman" w:hAnsi="Courier New" w:cs="Courier New"/>
+          <w:color w:val="000000"/>
+        </w:rPr>
+        <w:t>?sd</w:t>
+      </w:r>
+      <w:r>
+        <w:rPr>
+          <w:rFonts w:ascii="Calibri" w:eastAsia="Times New Roman" w:hAnsi="Calibri" w:cs="Times New Roman"/>
+          <w:color w:val="000000"/>
+        </w:rPr>
+        <w:t xml:space="preserve"> to view the help file for the </w:t>
+      </w:r>
+      <w:r>
+        <w:rPr>
+          <w:rFonts w:ascii="Courier New" w:eastAsia="Times New Roman" w:hAnsi="Courier New" w:cs="Courier New"/>
+          <w:color w:val="000000"/>
+        </w:rPr>
+        <w:t>sd</w:t>
+      </w:r>
+      <w:r>
+        <w:rPr>
+          <w:rFonts w:ascii="Calibri" w:eastAsia="Times New Roman" w:hAnsi="Calibri" w:cs="Times New Roman"/>
+          <w:color w:val="000000"/>
+        </w:rPr>
+        <w:t xml:space="preserve"> function.  What does it do?</w:t>
+      </w:r>
+    </w:p>
+    <w:p>
+      <w:pPr>
+        <w:pStyle w:val="HTMLPreformatted"/>
+        <w:shd w:val="clear" w:color="auto" w:fill="FFFFFF"/>
+        <w:wordWrap w:val="0"/>
+        <w:spacing w:line="225" w:lineRule="atLeast"/>
+        <w:rPr>
+          <w:rFonts w:ascii="Lucida Console" w:hAnsi="Lucida Console"/>
+          <w:color w:val="000000"/>
+        </w:rPr>
+      </w:pPr>
+      <w:r>
+        <w:rPr>
+          <w:rStyle w:val="gcwxi2kcpkb"/>
+          <w:rFonts w:ascii="Lucida Console" w:hAnsi="Lucida Console"/>
+          <w:color w:val="0000FF"/>
+        </w:rPr>
+        <w:t xml:space="preserve">&gt; </w:t>
+      </w:r>
+      <w:r>
+        <w:rPr>
+          <w:rStyle w:val="gcwxi2kcpjb"/>
+          <w:rFonts w:ascii="Lucida Console" w:hAnsi="Lucida Console"/>
+          <w:color w:val="0000FF"/>
+        </w:rPr>
+        <w:t>?sd</w:t>
+      </w:r>
+    </w:p>
+    <w:p>
+      <w:pPr>
+        <w:spacing w:after="160" w:line="240" w:lineRule="auto"/>
+        <w:rPr>
+          <w:rFonts w:ascii="Calibri" w:eastAsia="Times New Roman" w:hAnsi="Calibri" w:cs="Times New Roman"/>
+          <w:color w:val="000000"/>
+        </w:rPr>
+      </w:pPr>
+      <w:r>
+        <w:rPr>
+          <w:rFonts w:ascii="Calibri" w:eastAsia="Times New Roman" w:hAnsi="Calibri" w:cs="Times New Roman"/>
+          <w:color w:val="000000"/>
+        </w:rPr>
+        <w:t xml:space="preserve">This input directs me to the internet and opens a website on Standard Deviation. The website includes a description, usage, arguments, details, and examples on the Standard Deviation function.  </w:t>
+      </w:r>
+    </w:p>
+    <w:p>
+      <w:pPr>
+        <w:spacing w:after="160" w:line="240" w:lineRule="auto"/>
+        <w:rPr>
+          <w:rFonts w:ascii="Calibri" w:eastAsia="Times New Roman" w:hAnsi="Calibri" w:cs="Times New Roman"/>
+          <w:color w:val="000000"/>
+        </w:rPr>
+      </w:pPr>
+      <w:bookmarkStart w:id="0" w:name="_GoBack"/>
+      <w:bookmarkEnd w:id="0"/>
+    </w:p>
+    <w:p>
+      <w:pPr>
+        <w:spacing w:after="160" w:line="240" w:lineRule="auto"/>
         <w:rPr>
           <w:rFonts w:ascii="Times New Roman" w:eastAsia="Times New Roman" w:hAnsi="Times New Roman" w:cs="Times New Roman"/>
           <w:sz w:val="24"/>
@@ -760,15 +1393,16 @@
       </w:pPr>
       <w:r>
         <w:rPr>
-          <w:rFonts w:ascii="Courier New" w:eastAsia="Times New Roman" w:hAnsi="Courier New" w:cs="Courier New"/>
-          <w:color w:val="000000"/>
-        </w:rPr>
-        <w:t>Name = "Susan"</w:t>
+          <w:rFonts w:ascii="Calibri" w:eastAsia="Times New Roman" w:hAnsi="Calibri" w:cs="Times New Roman"/>
+          <w:color w:val="000000"/>
+        </w:rPr>
+        <w:t>1.9. Create a variable Name that contains your first name.  Because your name is a character string, not a number, you will need to put it in quotes so that R knows not to go looking for a variable with that name:</w:t>
       </w:r>
     </w:p>
     <w:p>
       <w:pPr>
         <w:spacing w:after="160" w:line="240" w:lineRule="auto"/>
+        <w:ind w:left="360"/>
         <w:rPr>
           <w:rFonts w:ascii="Times New Roman" w:eastAsia="Times New Roman" w:hAnsi="Times New Roman" w:cs="Times New Roman"/>
           <w:sz w:val="24"/>
@@ -777,42 +1411,127 @@
       </w:pPr>
       <w:r>
         <w:rPr>
-          <w:rFonts w:ascii="Calibri" w:eastAsia="Times New Roman" w:hAnsi="Calibri" w:cs="Times New Roman"/>
-          <w:color w:val="000000"/>
-        </w:rPr>
-        <w:t>Then type</w:t>
+          <w:rFonts w:ascii="Courier New" w:eastAsia="Times New Roman" w:hAnsi="Courier New" w:cs="Courier New"/>
+          <w:color w:val="000000"/>
+        </w:rPr>
+        <w:t>Name = "Susan"</w:t>
       </w:r>
     </w:p>
     <w:p>
       <w:pPr>
         <w:spacing w:after="160" w:line="240" w:lineRule="auto"/>
-        <w:ind w:left="360"/>
         <w:rPr>
           <w:rFonts w:ascii="Times New Roman" w:eastAsia="Times New Roman" w:hAnsi="Times New Roman" w:cs="Times New Roman"/>
           <w:sz w:val="24"/>
           <w:szCs w:val="24"/>
         </w:rPr>
       </w:pPr>
-      <w:proofErr w:type="gramStart"/>
-      <w:r>
+      <w:r>
+        <w:rPr>
+          <w:rFonts w:ascii="Calibri" w:eastAsia="Times New Roman" w:hAnsi="Calibri" w:cs="Times New Roman"/>
+          <w:color w:val="000000"/>
+        </w:rPr>
+        <w:t>Then type</w:t>
+      </w:r>
+    </w:p>
+    <w:p>
+      <w:pPr>
+        <w:spacing w:after="160" w:line="240" w:lineRule="auto"/>
+        <w:ind w:left="360"/>
         <w:rPr>
           <w:rFonts w:ascii="Courier New" w:eastAsia="Times New Roman" w:hAnsi="Courier New" w:cs="Courier New"/>
           <w:color w:val="000000"/>
         </w:rPr>
-        <w:t>paste(</w:t>
-      </w:r>
-      <w:proofErr w:type="gramEnd"/>
+      </w:pPr>
       <w:r>
         <w:rPr>
           <w:rFonts w:ascii="Courier New" w:eastAsia="Times New Roman" w:hAnsi="Courier New" w:cs="Courier New"/>
           <w:color w:val="000000"/>
         </w:rPr>
-        <w:t>"My name is", Name)</w:t>
-      </w:r>
-    </w:p>
-    <w:p>
-      <w:pPr>
-        <w:spacing w:after="0" w:line="240" w:lineRule="auto"/>
+        <w:t>paste("My name is", Name)</w:t>
+      </w:r>
+    </w:p>
+    <w:p>
+      <w:pPr>
+        <w:pStyle w:val="HTMLPreformatted"/>
+        <w:shd w:val="clear" w:color="auto" w:fill="FFFFFF"/>
+        <w:wordWrap w:val="0"/>
+        <w:spacing w:line="225" w:lineRule="atLeast"/>
+        <w:rPr>
+          <w:rStyle w:val="gcwxi2kcpjb"/>
+          <w:rFonts w:ascii="Lucida Console" w:hAnsi="Lucida Console"/>
+          <w:color w:val="0000FF"/>
+        </w:rPr>
+      </w:pPr>
+      <w:r>
+        <w:rPr>
+          <w:rStyle w:val="gcwxi2kcpkb"/>
+          <w:rFonts w:ascii="Lucida Console" w:hAnsi="Lucida Console"/>
+          <w:color w:val="0000FF"/>
+        </w:rPr>
+        <w:t xml:space="preserve">&gt; </w:t>
+      </w:r>
+      <w:r>
+        <w:rPr>
+          <w:rStyle w:val="gcwxi2kcpjb"/>
+          <w:rFonts w:ascii="Lucida Console" w:hAnsi="Lucida Console"/>
+          <w:color w:val="0000FF"/>
+        </w:rPr>
+        <w:t>name &lt;- 'Tori'</w:t>
+      </w:r>
+    </w:p>
+    <w:p>
+      <w:pPr>
+        <w:pStyle w:val="HTMLPreformatted"/>
+        <w:shd w:val="clear" w:color="auto" w:fill="FFFFFF"/>
+        <w:wordWrap w:val="0"/>
+        <w:spacing w:line="225" w:lineRule="atLeast"/>
+        <w:rPr>
+          <w:rStyle w:val="gcwxi2kcpjb"/>
+          <w:rFonts w:ascii="Lucida Console" w:hAnsi="Lucida Console"/>
+          <w:color w:val="0000FF"/>
+        </w:rPr>
+      </w:pPr>
+      <w:r>
+        <w:rPr>
+          <w:rStyle w:val="gcwxi2kcpkb"/>
+          <w:rFonts w:ascii="Lucida Console" w:hAnsi="Lucida Console"/>
+          <w:color w:val="0000FF"/>
+        </w:rPr>
+        <w:t xml:space="preserve">&gt; </w:t>
+      </w:r>
+      <w:r>
+        <w:rPr>
+          <w:rStyle w:val="gcwxi2kcpjb"/>
+          <w:rFonts w:ascii="Lucida Console" w:hAnsi="Lucida Console"/>
+          <w:color w:val="0000FF"/>
+        </w:rPr>
+        <w:t>paste('My name is ', name)</w:t>
+      </w:r>
+    </w:p>
+    <w:p>
+      <w:pPr>
+        <w:pStyle w:val="HTMLPreformatted"/>
+        <w:shd w:val="clear" w:color="auto" w:fill="FFFFFF"/>
+        <w:wordWrap w:val="0"/>
+        <w:spacing w:line="225" w:lineRule="atLeast"/>
+        <w:rPr>
+          <w:rFonts w:ascii="Lucida Console" w:hAnsi="Lucida Console"/>
+          <w:color w:val="000000"/>
+        </w:rPr>
+      </w:pPr>
+      <w:r>
+        <w:rPr>
+          <w:rFonts w:ascii="Lucida Console" w:hAnsi="Lucida Console"/>
+          <w:color w:val="000000"/>
+        </w:rPr>
+        <w:t>[1] "My name is  Tori"</w:t>
+      </w:r>
+    </w:p>
+    <w:p>
+      <w:pPr>
+        <w:spacing w:after="160" w:line="240" w:lineRule="auto"/>
+        <w:ind w:left="360"/>
         <w:rPr>
           <w:rFonts w:ascii="Times New Roman" w:eastAsia="Times New Roman" w:hAnsi="Times New Roman" w:cs="Times New Roman"/>
           <w:sz w:val="24"/>
@@ -822,14 +1541,23 @@
     </w:p>
     <w:p>
       <w:pPr>
-        <w:spacing w:after="160" w:line="240" w:lineRule="auto"/>
+        <w:spacing w:after="0" w:line="240" w:lineRule="auto"/>
         <w:rPr>
           <w:rFonts w:ascii="Times New Roman" w:eastAsia="Times New Roman" w:hAnsi="Times New Roman" w:cs="Times New Roman"/>
           <w:sz w:val="24"/>
           <w:szCs w:val="24"/>
         </w:rPr>
       </w:pPr>
-      <w:proofErr w:type="gramStart"/>
+    </w:p>
+    <w:p>
+      <w:pPr>
+        <w:spacing w:after="160" w:line="240" w:lineRule="auto"/>
+        <w:rPr>
+          <w:rFonts w:ascii="Times New Roman" w:eastAsia="Times New Roman" w:hAnsi="Times New Roman" w:cs="Times New Roman"/>
+          <w:sz w:val="24"/>
+          <w:szCs w:val="24"/>
+        </w:rPr>
+      </w:pPr>
       <w:r>
         <w:rPr>
           <w:rFonts w:ascii="Arial" w:eastAsia="Times New Roman" w:hAnsi="Arial" w:cs="Arial"/>
@@ -837,17 +1565,7 @@
           <w:sz w:val="20"/>
           <w:szCs w:val="20"/>
         </w:rPr>
-        <w:t>1.10  When</w:t>
-      </w:r>
-      <w:proofErr w:type="gramEnd"/>
-      <w:r>
-        <w:rPr>
-          <w:rFonts w:ascii="Arial" w:eastAsia="Times New Roman" w:hAnsi="Arial" w:cs="Arial"/>
-          <w:color w:val="000000"/>
-          <w:sz w:val="20"/>
-          <w:szCs w:val="20"/>
-        </w:rPr>
-        <w:t xml:space="preserve"> you shut down R, R will ask if you want to save the workspace image.  Always choose </w:t>
+        <w:t xml:space="preserve">1.10  When you shut down R, R will ask if you want to save the workspace image.  Always choose </w:t>
       </w:r>
       <w:r>
         <w:rPr>
@@ -906,37 +1624,7 @@
           <w:sz w:val="20"/>
           <w:szCs w:val="20"/>
         </w:rPr>
-        <w:t xml:space="preserve"> save the code you wrote—you need to save your code in </w:t>
-      </w:r>
-      <w:proofErr w:type="gramStart"/>
-      <w:r>
-        <w:rPr>
-          <w:rFonts w:ascii="Arial" w:eastAsia="Times New Roman" w:hAnsi="Arial" w:cs="Arial"/>
-          <w:color w:val="000000"/>
-          <w:sz w:val="20"/>
-          <w:szCs w:val="20"/>
-        </w:rPr>
-        <w:t>a</w:t>
-      </w:r>
-      <w:proofErr w:type="gramEnd"/>
-      <w:r>
-        <w:rPr>
-          <w:rFonts w:ascii="Arial" w:eastAsia="Times New Roman" w:hAnsi="Arial" w:cs="Arial"/>
-          <w:color w:val="000000"/>
-          <w:sz w:val="20"/>
-          <w:szCs w:val="20"/>
-        </w:rPr>
-        <w:t xml:space="preserve"> .r file, or script, for this.  Saving your variables can </w:t>
-      </w:r>
-      <w:r>
-        <w:rPr>
-          <w:rFonts w:ascii="Arial" w:eastAsia="Times New Roman" w:hAnsi="Arial" w:cs="Arial"/>
-          <w:color w:val="000000"/>
-          <w:sz w:val="20"/>
-          <w:szCs w:val="20"/>
-        </w:rPr>
-        <w:lastRenderedPageBreak/>
-        <w:t>be confusing:  If you later write another function that’s supposed to use, say, the name of a company, stored in the variable Name, but forget to initialize it, normally R would give you an error message that you could use to figure out your mistake.  But if you save the workspace image, then R won’t give an error message.  It will just use the stored value of Name—but that’s your name, not the company name.  This produces a bug that can be much harder to track down.)</w:t>
+        <w:t xml:space="preserve"> save the code you wrote—you need to save your code in a .r file, or script, for this.  Saving your variables can be confusing:  If you later write another function that’s supposed to use, say, the name of a company, stored in the variable Name, but forget to initialize it, normally R would give you an error message that you could use to figure out your mistake.  But if you save the workspace image, then R won’t give an error message.  It will just use the stored value of Name—but that’s your name, not the company name.  This produces a bug that can be much harder to track down.)</w:t>
       </w:r>
     </w:p>
     <w:p/>
@@ -951,7 +1639,7 @@
 </file>
 
 <file path=word/numbering.xml><?xml version="1.0" encoding="utf-8"?>
-<w:numbering xmlns:wpc="http://schemas.microsoft.com/office/word/2010/wordprocessingCanvas" xmlns:mc="http://schemas.openxmlformats.org/markup-compatibility/2006" xmlns:o="urn:schemas-microsoft-com:office:office" xmlns:r="http://schemas.openxmlformats.org/officeDocument/2006/relationships" xmlns:m="http://schemas.openxmlformats.org/officeDocument/2006/math" xmlns:v="urn:schemas-microsoft-com:vml" xmlns:wp14="http://schemas.microsoft.com/office/word/2010/wordprocessingDrawing" xmlns:wp="http://schemas.openxmlformats.org/drawingml/2006/wordprocessingDrawing" xmlns:w10="urn:schemas-microsoft-com:office:word" xmlns:w="http://schemas.openxmlformats.org/wordprocessingml/2006/main" xmlns:w14="http://schemas.microsoft.com/office/word/2010/wordml" xmlns:w15="http://schemas.microsoft.com/office/word/2012/wordml" xmlns:wpg="http://schemas.microsoft.com/office/word/2010/wordprocessingGroup" xmlns:wpi="http://schemas.microsoft.com/office/word/2010/wordprocessingInk" xmlns:wne="http://schemas.microsoft.com/office/word/2006/wordml" xmlns:wps="http://schemas.microsoft.com/office/word/2010/wordprocessingShape" mc:Ignorable="w14 w15 wp14">
+<w:numbering xmlns:wpc="http://schemas.microsoft.com/office/word/2010/wordprocessingCanvas" xmlns:cx="http://schemas.microsoft.com/office/drawing/2014/chartex" xmlns:cx1="http://schemas.microsoft.com/office/drawing/2015/9/8/chartex" xmlns:cx2="http://schemas.microsoft.com/office/drawing/2015/10/21/chartex" xmlns:mc="http://schemas.openxmlformats.org/markup-compatibility/2006" xmlns:o="urn:schemas-microsoft-com:office:office" xmlns:r="http://schemas.openxmlformats.org/officeDocument/2006/relationships" xmlns:m="http://schemas.openxmlformats.org/officeDocument/2006/math" xmlns:v="urn:schemas-microsoft-com:vml" xmlns:wp14="http://schemas.microsoft.com/office/word/2010/wordprocessingDrawing" xmlns:wp="http://schemas.openxmlformats.org/drawingml/2006/wordprocessingDrawing" xmlns:w10="urn:schemas-microsoft-com:office:word" xmlns:w="http://schemas.openxmlformats.org/wordprocessingml/2006/main" xmlns:w14="http://schemas.microsoft.com/office/word/2010/wordml" xmlns:w15="http://schemas.microsoft.com/office/word/2012/wordml" xmlns:w16se="http://schemas.microsoft.com/office/word/2015/wordml/symex" xmlns:wpg="http://schemas.microsoft.com/office/word/2010/wordprocessingGroup" xmlns:wpi="http://schemas.microsoft.com/office/word/2010/wordprocessingInk" xmlns:wne="http://schemas.microsoft.com/office/word/2006/wordml" xmlns:wps="http://schemas.microsoft.com/office/word/2010/wordprocessingShape" mc:Ignorable="w14 w15 w16se wp14">
   <w:abstractNum w:abstractNumId="0" w15:restartNumberingAfterBreak="0">
     <w:nsid w:val="11202601"/>
     <w:multiLevelType w:val="multilevel"/>
@@ -1179,6 +1867,119 @@
     </w:lvl>
   </w:abstractNum>
   <w:abstractNum w:abstractNumId="2" w15:restartNumberingAfterBreak="0">
+    <w:nsid w:val="365E0332"/>
+    <w:multiLevelType w:val="multilevel"/>
+    <w:tmpl w:val="77626D40"/>
+    <w:lvl w:ilvl="0">
+      <w:start w:val="1"/>
+      <w:numFmt w:val="decimal"/>
+      <w:lvlText w:val="%1.0"/>
+      <w:lvlJc w:val="left"/>
+      <w:pPr>
+        <w:ind w:left="375" w:hanging="375"/>
+      </w:pPr>
+      <w:rPr>
+        <w:rFonts w:hint="default"/>
+      </w:rPr>
+    </w:lvl>
+    <w:lvl w:ilvl="1">
+      <w:start w:val="1"/>
+      <w:numFmt w:val="decimal"/>
+      <w:lvlText w:val="%1.%2"/>
+      <w:lvlJc w:val="left"/>
+      <w:pPr>
+        <w:ind w:left="1095" w:hanging="375"/>
+      </w:pPr>
+      <w:rPr>
+        <w:rFonts w:hint="default"/>
+      </w:rPr>
+    </w:lvl>
+    <w:lvl w:ilvl="2">
+      <w:start w:val="1"/>
+      <w:numFmt w:val="decimal"/>
+      <w:lvlText w:val="%1.%2.%3"/>
+      <w:lvlJc w:val="left"/>
+      <w:pPr>
+        <w:ind w:left="2160" w:hanging="720"/>
+      </w:pPr>
+      <w:rPr>
+        <w:rFonts w:hint="default"/>
+      </w:rPr>
+    </w:lvl>
+    <w:lvl w:ilvl="3">
+      <w:start w:val="1"/>
+      <w:numFmt w:val="decimal"/>
+      <w:lvlText w:val="%1.%2.%3.%4"/>
+      <w:lvlJc w:val="left"/>
+      <w:pPr>
+        <w:ind w:left="2880" w:hanging="720"/>
+      </w:pPr>
+      <w:rPr>
+        <w:rFonts w:hint="default"/>
+      </w:rPr>
+    </w:lvl>
+    <w:lvl w:ilvl="4">
+      <w:start w:val="1"/>
+      <w:numFmt w:val="decimal"/>
+      <w:lvlText w:val="%1.%2.%3.%4.%5"/>
+      <w:lvlJc w:val="left"/>
+      <w:pPr>
+        <w:ind w:left="3960" w:hanging="1080"/>
+      </w:pPr>
+      <w:rPr>
+        <w:rFonts w:hint="default"/>
+      </w:rPr>
+    </w:lvl>
+    <w:lvl w:ilvl="5">
+      <w:start w:val="1"/>
+      <w:numFmt w:val="decimal"/>
+      <w:lvlText w:val="%1.%2.%3.%4.%5.%6"/>
+      <w:lvlJc w:val="left"/>
+      <w:pPr>
+        <w:ind w:left="4680" w:hanging="1080"/>
+      </w:pPr>
+      <w:rPr>
+        <w:rFonts w:hint="default"/>
+      </w:rPr>
+    </w:lvl>
+    <w:lvl w:ilvl="6">
+      <w:start w:val="1"/>
+      <w:numFmt w:val="decimal"/>
+      <w:lvlText w:val="%1.%2.%3.%4.%5.%6.%7"/>
+      <w:lvlJc w:val="left"/>
+      <w:pPr>
+        <w:ind w:left="5760" w:hanging="1440"/>
+      </w:pPr>
+      <w:rPr>
+        <w:rFonts w:hint="default"/>
+      </w:rPr>
+    </w:lvl>
+    <w:lvl w:ilvl="7">
+      <w:start w:val="1"/>
+      <w:numFmt w:val="decimal"/>
+      <w:lvlText w:val="%1.%2.%3.%4.%5.%6.%7.%8"/>
+      <w:lvlJc w:val="left"/>
+      <w:pPr>
+        <w:ind w:left="6480" w:hanging="1440"/>
+      </w:pPr>
+      <w:rPr>
+        <w:rFonts w:hint="default"/>
+      </w:rPr>
+    </w:lvl>
+    <w:lvl w:ilvl="8">
+      <w:start w:val="1"/>
+      <w:numFmt w:val="decimal"/>
+      <w:lvlText w:val="%1.%2.%3.%4.%5.%6.%7.%8.%9"/>
+      <w:lvlJc w:val="left"/>
+      <w:pPr>
+        <w:ind w:left="7560" w:hanging="1800"/>
+      </w:pPr>
+      <w:rPr>
+        <w:rFonts w:hint="default"/>
+      </w:rPr>
+    </w:lvl>
+  </w:abstractNum>
+  <w:abstractNum w:abstractNumId="3" w15:restartNumberingAfterBreak="0">
     <w:nsid w:val="38473123"/>
     <w:multiLevelType w:val="multilevel"/>
     <w:tmpl w:val="A6EA0C38"/>
@@ -1291,7 +2092,7 @@
       </w:pPr>
     </w:lvl>
   </w:abstractNum>
-  <w:abstractNum w:abstractNumId="3" w15:restartNumberingAfterBreak="0">
+  <w:abstractNum w:abstractNumId="4" w15:restartNumberingAfterBreak="0">
     <w:nsid w:val="43C81B20"/>
     <w:multiLevelType w:val="multilevel"/>
     <w:tmpl w:val="9A60E86A"/>
@@ -1404,7 +2205,7 @@
       </w:pPr>
     </w:lvl>
   </w:abstractNum>
-  <w:abstractNum w:abstractNumId="4" w15:restartNumberingAfterBreak="0">
+  <w:abstractNum w:abstractNumId="5" w15:restartNumberingAfterBreak="0">
     <w:nsid w:val="54F927CA"/>
     <w:multiLevelType w:val="multilevel"/>
     <w:tmpl w:val="2F343E2C"/>
@@ -1517,7 +2318,7 @@
       </w:pPr>
     </w:lvl>
   </w:abstractNum>
-  <w:abstractNum w:abstractNumId="5" w15:restartNumberingAfterBreak="0">
+  <w:abstractNum w:abstractNumId="6" w15:restartNumberingAfterBreak="0">
     <w:nsid w:val="600F7B24"/>
     <w:multiLevelType w:val="multilevel"/>
     <w:tmpl w:val="DDC215D8"/>
@@ -1634,7 +2435,7 @@
     <w:abstractNumId w:val="1"/>
   </w:num>
   <w:num w:numId="2">
-    <w:abstractNumId w:val="3"/>
+    <w:abstractNumId w:val="4"/>
     <w:lvlOverride w:ilvl="1">
       <w:lvl w:ilvl="1">
         <w:numFmt w:val="decimal"/>
@@ -1644,7 +2445,7 @@
     </w:lvlOverride>
   </w:num>
   <w:num w:numId="3">
-    <w:abstractNumId w:val="5"/>
+    <w:abstractNumId w:val="6"/>
     <w:lvlOverride w:ilvl="1">
       <w:lvl w:ilvl="1">
         <w:numFmt w:val="decimal"/>
@@ -1654,7 +2455,7 @@
     </w:lvlOverride>
   </w:num>
   <w:num w:numId="4">
-    <w:abstractNumId w:val="2"/>
+    <w:abstractNumId w:val="3"/>
     <w:lvlOverride w:ilvl="1">
       <w:lvl w:ilvl="1">
         <w:numFmt w:val="decimal"/>
@@ -1674,7 +2475,7 @@
     </w:lvlOverride>
   </w:num>
   <w:num w:numId="6">
-    <w:abstractNumId w:val="4"/>
+    <w:abstractNumId w:val="5"/>
     <w:lvlOverride w:ilvl="1">
       <w:lvl w:ilvl="1">
         <w:numFmt w:val="decimal"/>
@@ -1683,11 +2484,14 @@
       </w:lvl>
     </w:lvlOverride>
   </w:num>
+  <w:num w:numId="7">
+    <w:abstractNumId w:val="2"/>
+  </w:num>
 </w:numbering>
 </file>
 
 <file path=word/styles.xml><?xml version="1.0" encoding="utf-8"?>
-<w:styles xmlns:mc="http://schemas.openxmlformats.org/markup-compatibility/2006" xmlns:r="http://schemas.openxmlformats.org/officeDocument/2006/relationships" xmlns:w="http://schemas.openxmlformats.org/wordprocessingml/2006/main" xmlns:w14="http://schemas.microsoft.com/office/word/2010/wordml" xmlns:w15="http://schemas.microsoft.com/office/word/2012/wordml" mc:Ignorable="w14 w15">
+<w:styles xmlns:mc="http://schemas.openxmlformats.org/markup-compatibility/2006" xmlns:r="http://schemas.openxmlformats.org/officeDocument/2006/relationships" xmlns:w="http://schemas.openxmlformats.org/wordprocessingml/2006/main" xmlns:w14="http://schemas.microsoft.com/office/word/2010/wordml" xmlns:w15="http://schemas.microsoft.com/office/word/2012/wordml" xmlns:w16se="http://schemas.microsoft.com/office/word/2015/wordml/symex" mc:Ignorable="w14 w15 w16se">
   <w:docDefaults>
     <w:rPrDefault>
       <w:rPr>
@@ -1703,7 +2507,7 @@
       </w:pPr>
     </w:pPrDefault>
   </w:docDefaults>
-  <w:latentStyles w:defLockedState="0" w:defUIPriority="99" w:defSemiHidden="0" w:defUnhideWhenUsed="0" w:defQFormat="0" w:count="371">
+  <w:latentStyles w:defLockedState="0" w:defUIPriority="99" w:defSemiHidden="0" w:defUnhideWhenUsed="0" w:defQFormat="0" w:count="373">
     <w:lsdException w:name="Normal" w:uiPriority="0" w:qFormat="1"/>
     <w:lsdException w:name="heading 1" w:uiPriority="9" w:qFormat="1"/>
     <w:lsdException w:name="heading 2" w:semiHidden="1" w:uiPriority="9" w:unhideWhenUsed="1" w:qFormat="1"/>
@@ -1809,7 +2613,6 @@
     <w:lsdException w:name="HTML Sample" w:semiHidden="1" w:unhideWhenUsed="1"/>
     <w:lsdException w:name="HTML Typewriter" w:semiHidden="1" w:unhideWhenUsed="1"/>
     <w:lsdException w:name="HTML Variable" w:semiHidden="1" w:unhideWhenUsed="1"/>
-    <w:lsdException w:name="Normal Table" w:semiHidden="1" w:unhideWhenUsed="1"/>
     <w:lsdException w:name="annotation subject" w:semiHidden="1" w:unhideWhenUsed="1"/>
     <w:lsdException w:name="No List" w:semiHidden="1" w:unhideWhenUsed="1"/>
     <w:lsdException w:name="Outline List 1" w:semiHidden="1" w:unhideWhenUsed="1"/>
@@ -1855,11 +2658,9 @@
     <w:lsdException w:name="Table Subtle 1" w:semiHidden="1" w:unhideWhenUsed="1"/>
     <w:lsdException w:name="Table Subtle 2" w:semiHidden="1" w:unhideWhenUsed="1"/>
     <w:lsdException w:name="Table Web 1" w:semiHidden="1" w:unhideWhenUsed="1"/>
-    <w:lsdException w:name="Table Web 2" w:semiHidden="1" w:unhideWhenUsed="1"/>
     <w:lsdException w:name="Table Web 3" w:semiHidden="1" w:unhideWhenUsed="1"/>
     <w:lsdException w:name="Balloon Text" w:semiHidden="1" w:unhideWhenUsed="1"/>
     <w:lsdException w:name="Table Grid" w:uiPriority="59"/>
-    <w:lsdException w:name="Table Theme" w:semiHidden="1" w:unhideWhenUsed="1"/>
     <w:lsdException w:name="Placeholder Text" w:semiHidden="1"/>
     <w:lsdException w:name="No Spacing" w:uiPriority="1" w:qFormat="1"/>
     <w:lsdException w:name="Light Shading" w:uiPriority="60"/>
@@ -2075,6 +2876,8 @@
     <w:lsdException w:name="List Table 5 Dark Accent 6" w:uiPriority="50"/>
     <w:lsdException w:name="List Table 6 Colorful Accent 6" w:uiPriority="51"/>
     <w:lsdException w:name="List Table 7 Colorful Accent 6" w:uiPriority="52"/>
+    <w:lsdException w:name="Mention" w:semiHidden="1" w:unhideWhenUsed="1"/>
+    <w:lsdException w:name="Smart Hyperlink" w:semiHidden="1" w:unhideWhenUsed="1"/>
   </w:latentStyles>
   <w:style w:type="paragraph" w:default="1" w:styleId="Normal">
     <w:name w:val="Normal"/>
@@ -2122,6 +2925,73 @@
       <w:sz w:val="24"/>
       <w:szCs w:val="24"/>
     </w:rPr>
+  </w:style>
+  <w:style w:type="paragraph" w:styleId="ListParagraph">
+    <w:name w:val="List Paragraph"/>
+    <w:basedOn w:val="Normal"/>
+    <w:uiPriority w:val="34"/>
+    <w:qFormat/>
+    <w:rsid w:val="009706F7"/>
+    <w:pPr>
+      <w:ind w:left="720"/>
+      <w:contextualSpacing/>
+    </w:pPr>
+  </w:style>
+  <w:style w:type="paragraph" w:styleId="HTMLPreformatted">
+    <w:name w:val="HTML Preformatted"/>
+    <w:basedOn w:val="Normal"/>
+    <w:link w:val="HTMLPreformattedChar"/>
+    <w:uiPriority w:val="99"/>
+    <w:unhideWhenUsed/>
+    <w:rsid w:val="009706F7"/>
+    <w:pPr>
+      <w:tabs>
+        <w:tab w:val="left" w:pos="916"/>
+        <w:tab w:val="left" w:pos="1832"/>
+        <w:tab w:val="left" w:pos="2748"/>
+        <w:tab w:val="left" w:pos="3664"/>
+        <w:tab w:val="left" w:pos="4580"/>
+        <w:tab w:val="left" w:pos="5496"/>
+        <w:tab w:val="left" w:pos="6412"/>
+        <w:tab w:val="left" w:pos="7328"/>
+        <w:tab w:val="left" w:pos="8244"/>
+        <w:tab w:val="left" w:pos="9160"/>
+        <w:tab w:val="left" w:pos="10076"/>
+        <w:tab w:val="left" w:pos="10992"/>
+        <w:tab w:val="left" w:pos="11908"/>
+        <w:tab w:val="left" w:pos="12824"/>
+        <w:tab w:val="left" w:pos="13740"/>
+        <w:tab w:val="left" w:pos="14656"/>
+      </w:tabs>
+      <w:spacing w:after="0" w:line="240" w:lineRule="auto"/>
+    </w:pPr>
+    <w:rPr>
+      <w:rFonts w:ascii="Courier New" w:eastAsia="Times New Roman" w:hAnsi="Courier New" w:cs="Courier New"/>
+      <w:sz w:val="20"/>
+      <w:szCs w:val="20"/>
+    </w:rPr>
+  </w:style>
+  <w:style w:type="character" w:customStyle="1" w:styleId="HTMLPreformattedChar">
+    <w:name w:val="HTML Preformatted Char"/>
+    <w:basedOn w:val="DefaultParagraphFont"/>
+    <w:link w:val="HTMLPreformatted"/>
+    <w:uiPriority w:val="99"/>
+    <w:rsid w:val="009706F7"/>
+    <w:rPr>
+      <w:rFonts w:ascii="Courier New" w:eastAsia="Times New Roman" w:hAnsi="Courier New" w:cs="Courier New"/>
+      <w:sz w:val="20"/>
+      <w:szCs w:val="20"/>
+    </w:rPr>
+  </w:style>
+  <w:style w:type="character" w:customStyle="1" w:styleId="gcwxi2kcpkb">
+    <w:name w:val="gcwxi2kcpkb"/>
+    <w:basedOn w:val="DefaultParagraphFont"/>
+    <w:rsid w:val="000F0AA2"/>
+  </w:style>
+  <w:style w:type="character" w:customStyle="1" w:styleId="gcwxi2kcpjb">
+    <w:name w:val="gcwxi2kcpjb"/>
+    <w:basedOn w:val="DefaultParagraphFont"/>
+    <w:rsid w:val="000F0AA2"/>
   </w:style>
 </w:styles>
 </file>

</xml_diff>